<commit_message>
Logo update and docs
</commit_message>
<xml_diff>
--- a/docs/Mp_paper_draft_1.docx
+++ b/docs/Mp_paper_draft_1.docx
@@ -264,7 +264,21 @@
         <w:t>Abstract</w:t>
       </w:r>
       <w:r>
-        <w:t>—The proliferation of digital content consumption, particularly in the form of text and video files, underscores the paramount importance of securing these assets against unauthorized access and</w:t>
+        <w:t>—</w:t>
+      </w:r>
+      <w:r>
+        <w:t>The exponential growth of digital content consumption, particularly in the form of video data, underscores the critical need for robust security measures to prevent unauthorized access and copyright infringement. This research introduces an advanced cryptographic approach specifically tailored to secure video files, leveraging a hybrid encryption model that combines RSA and dynamic AES key management. Unlike conventional methods, our approach dynamically generates AES keys for each chunk of video data, using system-unique identifiers and elliptic curve equations, thereby enhancing the security and adaptability of the encryption process. The proposed system is implemented through a sophisticated software solution that features dedicated modules for video encryption and decryption. This system ensures that video files are securely encrypted, with keys regenerated dynamically to maintain resilience against attacks. Rigorous testing and evaluation demonstrate the system's superiority in both security and performance metrics, proving it to be an effective solution for combating modern challenges such as copyright infringement and piracy. This research offers a significant contribution to the field of file security, presenting a cutting-edge cryptographic implementation that meets the evolving demands of digital content protection</w:t>
+      </w:r>
+      <w:r>
+        <w:t>.</w:t>
+      </w:r>
+    </w:p>
+    <w:p>
+      <w:pPr>
+        <w:pStyle w:val="Keywords"/>
+      </w:pPr>
+      <w:r>
+        <w:t>Keywords—Multi-Key Cryptography, Hybrid Cryptography, Elliptic Curve Cryptography, Real-time File</w:t>
       </w:r>
       <w:r>
         <w:rPr>
@@ -273,31 +287,162 @@
         <w:t xml:space="preserve"> </w:t>
       </w:r>
       <w:r>
-        <w:t>copyright infringement.</w:t>
-      </w:r>
-      <w:r>
-        <w:rPr>
-          <w:lang w:val="en-GB"/>
-        </w:rPr>
+        <w:t>Securing, Dynamic Encryption, Performance Metrics</w:t>
+      </w:r>
+    </w:p>
+    <w:p>
+      <w:pPr>
+        <w:pStyle w:val="Heading1"/>
+      </w:pPr>
+      <w:r>
+        <w:t>Introduction</w:t>
+      </w:r>
+    </w:p>
+    <w:p>
+      <w:pPr>
+        <w:pStyle w:val="BodyText"/>
+      </w:pPr>
+      <w:r>
+        <w:t xml:space="preserve">The proliferation of digital video content in today's information age necessitates robust encryption methods to ensure the security and privacy of video data. Video encryption is critical for protecting sensitive content from unauthorized access, piracy, and tampering. Unlike text or static images, video files present unique challenges for encryption due to their large size and the real-time transmission requirements. Traditional encryption techniques often fall short in addressing these specific needs, highlighting the importance of developing specialized encryption algorithms tailored to video data.  </w:t>
+      </w:r>
+    </w:p>
+    <w:p>
+      <w:pPr>
+        <w:pStyle w:val="BodyText"/>
+      </w:pPr>
+      <w:r>
+        <w:t xml:space="preserve">Encrypting video content involves complexities that stem from the nature of video data. The substantial size of video files requires encryption algorithms that can handle large data volumes efficiently without introducing </w:t>
+      </w:r>
+      <w:r>
+        <w:t>significant</w:t>
+      </w:r>
+      <w:r>
+        <w:t xml:space="preserve"> latency. Moreover, the need for real-time processing in applications such as video streaming adds another layer of complexity. Standard encryption algorithms like AES and RSA, while </w:t>
+      </w:r>
+      <w:r>
+        <w:t xml:space="preserve">being </w:t>
+      </w:r>
+      <w:r>
+        <w:t xml:space="preserve">secure, are computationally intensive and may not be optimized for the continuous, high-throughput nature of video streams. These challenges have led to the exploration of hybrid encryption schemes that combine the strengths of both </w:t>
+      </w:r>
+      <w:r>
+        <w:t>symmetric and asymmetric cryptography to meet the specific demands of video encryption.</w:t>
+      </w:r>
+    </w:p>
+    <w:p>
+      <w:pPr>
+        <w:pStyle w:val="BodyText"/>
+      </w:pPr>
+      <w:r>
+        <w:t xml:space="preserve">One promising approach to video encryption is the hybrid </w:t>
+      </w:r>
+      <w:r>
+        <w:rPr>
+          <w:lang w:val="en-GB"/>
+        </w:rPr>
+        <w:t xml:space="preserve">dynamic </w:t>
+      </w:r>
+      <w:r>
+        <w:rPr>
+          <w:lang w:val="en-GB"/>
+        </w:rPr>
+        <w:t>key</w:t>
+      </w:r>
+      <w:r>
+        <w:t xml:space="preserve"> cryptography </w:t>
+      </w:r>
+      <w:r>
+        <w:t>approach</w:t>
+      </w:r>
+      <w:r>
+        <w:t>. This method utilizes symmetric key algorithms for encrypting the bulk of the video data due to their efficiency and speed, while asymmetric key algorithms are used for secur</w:t>
+      </w:r>
+      <w:r>
+        <w:t xml:space="preserve">ing the generated </w:t>
+      </w:r>
+      <w:r>
+        <w:t xml:space="preserve">key </w:t>
+      </w:r>
+      <w:r>
+        <w:t xml:space="preserve">through </w:t>
+      </w:r>
+      <w:r>
+        <w:t>initial key encryption. By dynamically generating and encrypting keys for each video chunk, this technique enhances security and ensures that compromising one chunk does not lead to the decryption of the entire video. The use of multiple keys also reduces the risk associated with key exposure, providing an additional layer of security.</w:t>
+      </w:r>
+    </w:p>
+    <w:p>
+      <w:pPr>
+        <w:pStyle w:val="BodyText"/>
+      </w:pPr>
+      <w:r>
+        <w:t>The custom algorithm developed for video encryption addresses the specific challenges associated with video data while enhancing both security and performance. By employing dynamic key generation, the algorithm ensures that each video chunk is encrypted with a unique key, significantly increasing the difficulty of unauthorized decryption. The algorithm is also optimized to minimize latency, making it suitable for real-time video streaming applications.</w:t>
+      </w:r>
+      <w:r>
         <w:t xml:space="preserve"> </w:t>
       </w:r>
       <w:r>
-        <w:t xml:space="preserve">In response to this imperative, this research presents a comprehensive approach to file encryption, tailoring the cryptographic strategy based on the nature of the content. For </w:t>
-      </w:r>
-      <w:r>
-        <w:t>text-based</w:t>
-      </w:r>
-      <w:r>
-        <w:t xml:space="preserve"> inputs, </w:t>
-      </w:r>
-      <w:r>
-        <w:rPr>
-          <w:lang w:val="en-GB"/>
-        </w:rPr>
-        <w:t>hybrid</w:t>
-      </w:r>
-      <w:r>
-        <w:t xml:space="preserve"> of RSA and AES encryption model is employed, combining key exchange strength with efficient</w:t>
+        <w:t xml:space="preserve">This combination of robust security measures and efficient processing positions the custom algorithm as a highly effective solution for securing video content in various applications. </w:t>
+      </w:r>
+    </w:p>
+    <w:p>
+      <w:pPr>
+        <w:pStyle w:val="BodyText"/>
+      </w:pPr>
+      <w:r>
+        <w:t>Hence a custom algorithm for video-based encryption introduces a sophisticated approach to protecting video data, addressing both the security and performance needs of modern applications. By leveraging advanced cryptographic techniques and optimizing for the unique characteristics of video files, this algorithm offers a practical and efficient solution to the growing demand for secure video communication.</w:t>
+      </w:r>
+    </w:p>
+    <w:p>
+      <w:pPr>
+        <w:pStyle w:val="Heading1"/>
+        <w:rPr>
+          <w:lang w:val="en-IN"/>
+        </w:rPr>
+      </w:pPr>
+      <w:r>
+        <w:rPr>
+          <w:lang w:val="en-IN"/>
+        </w:rPr>
+        <w:t>LITERATURE SURVEY</w:t>
+      </w:r>
+    </w:p>
+    <w:p>
+      <w:pPr>
+        <w:jc w:val="both"/>
+        <w:rPr>
+          <w:lang w:val="en-IN"/>
+        </w:rPr>
+      </w:pPr>
+    </w:p>
+    <w:p>
+      <w:pPr>
+        <w:pStyle w:val="BodyText"/>
+        <w:rPr>
+          <w:b/>
+          <w:lang w:val="en-IN"/>
+        </w:rPr>
+      </w:pPr>
+      <w:r>
+        <w:rPr>
+          <w:rStyle w:val="BodyTextChar"/>
+          <w:lang w:val="en-GB"/>
+        </w:rPr>
+        <w:t xml:space="preserve">Y. </w:t>
+      </w:r>
+      <w:proofErr w:type="spellStart"/>
+      <w:r>
+        <w:rPr>
+          <w:rStyle w:val="BodyTextChar"/>
+          <w:lang w:val="en-GB"/>
+        </w:rPr>
+        <w:t>Fouzar</w:t>
+      </w:r>
+      <w:proofErr w:type="spellEnd"/>
+      <w:r>
+        <w:rPr>
+          <w:rStyle w:val="BodyTextChar"/>
+        </w:rPr>
+        <w:t xml:space="preserve"> et. al.</w:t>
       </w:r>
       <w:r>
         <w:rPr>
@@ -306,16 +451,196 @@
         <w:t xml:space="preserve"> </w:t>
       </w:r>
       <w:r>
-        <w:t>encryption. Video based data is emphasized to utilize a blend between RSA and Elliptic Curve</w:t>
-      </w:r>
-      <w:r>
-        <w:rPr>
-          <w:lang w:val="en-GB"/>
-        </w:rPr>
+        <w:rPr>
+          <w:lang w:val="en-GB"/>
+        </w:rPr>
+        <w:t>in 2023,</w:t>
+      </w:r>
+      <w:r>
+        <w:rPr>
+          <w:rStyle w:val="BodyTextChar"/>
+        </w:rPr>
+        <w:t xml:space="preserve"> proposed a multi-key solution </w:t>
+      </w:r>
+      <w:r>
+        <w:rPr>
+          <w:rStyle w:val="BodyTextChar"/>
+        </w:rPr>
+        <w:t>that</w:t>
+      </w:r>
+      <w:r>
+        <w:rPr>
+          <w:rStyle w:val="BodyTextChar"/>
+        </w:rPr>
+        <w:t xml:space="preserve"> aims to </w:t>
+      </w:r>
+      <w:r>
+        <w:rPr>
+          <w:rStyle w:val="BodyTextChar"/>
+        </w:rPr>
+        <w:t>separate the video into many parts and then encrypt each chunk with a different key. The receivers do not have access to these keys. The receiver application generates the key using the encrypted chunks it has received. The receiver application starts the decryption process as soon as the video chunks are received because the suggested method is dynamic and automatic</w:t>
+      </w:r>
+      <w:r>
+        <w:rPr>
+          <w:rStyle w:val="BodyTextChar"/>
+        </w:rPr>
+        <w:t>[1]</w:t>
+      </w:r>
+      <w:r>
+        <w:rPr>
+          <w:lang w:val="en-GB"/>
+        </w:rPr>
+        <w:t>.</w:t>
+      </w:r>
+    </w:p>
+    <w:p>
+      <w:pPr>
+        <w:pStyle w:val="BodyText"/>
+      </w:pPr>
+      <w:proofErr w:type="spellStart"/>
+      <w:r>
+        <w:rPr>
+          <w:lang w:val="en-GB"/>
+        </w:rPr>
+        <w:t>Iavich</w:t>
+      </w:r>
+      <w:proofErr w:type="spellEnd"/>
+      <w:r>
+        <w:rPr>
+          <w:lang w:val="en-GB"/>
+        </w:rPr>
+        <w:t xml:space="preserve"> et. </w:t>
+      </w:r>
+      <w:r>
+        <w:rPr>
+          <w:lang w:val="en-GB"/>
+        </w:rPr>
+        <w:t>a</w:t>
+      </w:r>
+      <w:r>
+        <w:rPr>
+          <w:lang w:val="en-GB"/>
+        </w:rPr>
+        <w:t xml:space="preserve">l. </w:t>
+      </w:r>
+      <w:r>
+        <w:t>introduce</w:t>
+      </w:r>
+      <w:r>
+        <w:rPr>
+          <w:lang w:val="en-GB"/>
+        </w:rPr>
+        <w:t>d</w:t>
+      </w:r>
+      <w:r>
         <w:t xml:space="preserve"> </w:t>
       </w:r>
       <w:r>
-        <w:t>Cryptography (ECC) approach, adapting to the dynamic nature of video data through multiple key</w:t>
+        <w:rPr>
+          <w:lang w:val="en-GB"/>
+        </w:rPr>
+        <w:t xml:space="preserve">a </w:t>
+      </w:r>
+      <w:r>
+        <w:t xml:space="preserve">new hybrid cryptographic algorithm model using combination of two cryptographic algorithms AES and ElGamal; </w:t>
+      </w:r>
+      <w:r>
+        <w:rPr>
+          <w:lang w:val="en-GB"/>
+        </w:rPr>
+        <w:t xml:space="preserve">and </w:t>
+      </w:r>
+      <w:r>
+        <w:t>provide</w:t>
+      </w:r>
+      <w:r>
+        <w:t xml:space="preserve"> comparison between two symmetric, asymmetric algorithms and new hybrid model</w:t>
+      </w:r>
+      <w:r>
+        <w:rPr>
+          <w:lang w:val="en-GB"/>
+        </w:rPr>
+        <w:t xml:space="preserve">. They also portrayed </w:t>
+      </w:r>
+      <w:r>
+        <w:t xml:space="preserve">an effectiveness and </w:t>
+      </w:r>
+      <w:r>
+        <w:lastRenderedPageBreak/>
+        <w:t xml:space="preserve">security of new hybrid model which makes the algorithm strong against vulnerabilities. Currently many encryption algorithms are available to secure the data but some algorithms consume lot of computing resources such as memory and CPU time. </w:t>
+      </w:r>
+      <w:r>
+        <w:rPr>
+          <w:lang w:val="en-GB"/>
+        </w:rPr>
+        <w:t>Their work</w:t>
+      </w:r>
+      <w:r>
+        <w:t xml:space="preserve"> shows comparative analysis experimental results on those encryption algorithms</w:t>
+      </w:r>
+      <w:r>
+        <w:t>[2]</w:t>
+      </w:r>
+      <w:r>
+        <w:t>.</w:t>
+      </w:r>
+    </w:p>
+    <w:p>
+      <w:pPr>
+        <w:pStyle w:val="BodyText"/>
+      </w:pPr>
+      <w:r>
+        <w:rPr>
+          <w:lang w:val="en-GB"/>
+        </w:rPr>
+        <w:t xml:space="preserve">Y. Hu in 2023. </w:t>
+      </w:r>
+      <w:r>
+        <w:t>propose</w:t>
+      </w:r>
+      <w:r>
+        <w:rPr>
+          <w:lang w:val="en-GB"/>
+        </w:rPr>
+        <w:t>d</w:t>
+      </w:r>
+      <w:r>
+        <w:t xml:space="preserve"> an efficient symmetric cryptographic algorithm based on garbled coding, and combine</w:t>
+      </w:r>
+      <w:r>
+        <w:t>d</w:t>
+      </w:r>
+      <w:r>
+        <w:t xml:space="preserve"> it with ECC asymmetric cryptographic algorithm and SHA-256 hash algorithm to propose an efficient hybrid encryption scheme suitable for encrypting electric power business data. This paper also analyzes that the proposed hybrid cryptographic algorithm has sufficiently high security, and the simulation verifies that the proposed method has high encryption and decryption efficiency with appropriate data chunking ratio.</w:t>
+      </w:r>
+    </w:p>
+    <w:p>
+      <w:pPr>
+        <w:pStyle w:val="BodyText"/>
+      </w:pPr>
+      <w:r>
+        <w:t>C. Prashanth</w:t>
+      </w:r>
+      <w:r>
+        <w:rPr>
+          <w:lang w:val="en-GB"/>
+        </w:rPr>
+        <w:t xml:space="preserve"> et. al. in </w:t>
+      </w:r>
+      <w:r>
+        <w:rPr>
+          <w:lang w:val="en-GB"/>
+        </w:rPr>
+        <w:t xml:space="preserve">2021, </w:t>
+      </w:r>
+      <w:r>
+        <w:rPr>
+          <w:lang w:val="en-GB"/>
+        </w:rPr>
+        <w:t xml:space="preserve">illustrated </w:t>
+      </w:r>
+      <w:r>
+        <w:t>mobile</w:t>
       </w:r>
       <w:r>
         <w:rPr>
@@ -324,7 +649,119 @@
         <w:t xml:space="preserve"> </w:t>
       </w:r>
       <w:r>
-        <w:t>generation. The implemented system is realized through dynamic software featuring dedicated</w:t>
+        <w:t>encrypt</w:t>
+      </w:r>
+      <w:r>
+        <w:rPr>
+          <w:lang w:val="en-GB"/>
+        </w:rPr>
+        <w:t>ion</w:t>
+      </w:r>
+      <w:r>
+        <w:t xml:space="preserve"> using multiple algorithms (AES, Salsa20, fernet) </w:t>
+      </w:r>
+      <w:r>
+        <w:rPr>
+          <w:lang w:val="en-GB"/>
+        </w:rPr>
+        <w:t xml:space="preserve">as part of </w:t>
+      </w:r>
+      <w:r>
+        <w:t>hybrid encryption</w:t>
+      </w:r>
+      <w:r>
+        <w:rPr>
+          <w:lang w:val="en-GB"/>
+        </w:rPr>
+        <w:t xml:space="preserve"> approach</w:t>
+      </w:r>
+      <w:r>
+        <w:t xml:space="preserve">. The data </w:t>
+      </w:r>
+      <w:r>
+        <w:rPr>
+          <w:lang w:val="en-GB"/>
+        </w:rPr>
+        <w:t>wa</w:t>
+      </w:r>
+      <w:r>
+        <w:t>s split and encrypted with multiple algorithms. The selected file to be encrypted is divided into three segments and encrypted with AES, Salsa20, and Fernet algorithms. Then the private keys are encrypted with the RSA (Rivest-Shamir-Adleman) algorithm. The RSA cipher file is stored in phone storage. For decryption, the RSA cipher file is obtained and the responding keys are obtained. With the keys, the AES, Salsa20, Fernet algorithms decrypt the responding encrypted segments. The decrypted segments are combined and the original file is obtained. Then the file is stored in the device.</w:t>
+      </w:r>
+    </w:p>
+    <w:p>
+      <w:pPr>
+        <w:pStyle w:val="BodyText"/>
+        <w:rPr>
+          <w:lang w:val="en-GB"/>
+        </w:rPr>
+      </w:pPr>
+      <w:r>
+        <w:rPr>
+          <w:lang w:val="en-GB"/>
+        </w:rPr>
+        <w:t xml:space="preserve">T. Yue and et. </w:t>
+      </w:r>
+      <w:r>
+        <w:rPr>
+          <w:lang w:val="en-GB"/>
+        </w:rPr>
+        <w:t>a</w:t>
+      </w:r>
+      <w:r>
+        <w:rPr>
+          <w:lang w:val="en-GB"/>
+        </w:rPr>
+        <w:t xml:space="preserve">l. in 2019 proposed </w:t>
+      </w:r>
+      <w:r>
+        <w:t xml:space="preserve">a hybrid encryption algorithm based on wireless sensor networks </w:t>
+      </w:r>
+      <w:r>
+        <w:rPr>
+          <w:lang w:val="en-GB"/>
+        </w:rPr>
+        <w:t xml:space="preserve">that provides </w:t>
+      </w:r>
+      <w:r>
+        <w:t>the analysis of existing wireless sensor networks (WSNs) security vulnerability, combining the characteristics of high encryption efficiency of the symmetric encryption algorithm and high encryption intensity of asymmetric encryption algorithm. Firstly, by grouping plaintext messages, this algorithm uses advanced encryption standard (AES) of symmetric encryption algorithm and elliptic curve encryption (ECC) of asymmetric encryption algorithm to encrypt plaintext blocks, then uses data compression technology to get cipher blocks, and finally connects MAC address and AES key encrypted by ECC to form a complete ciphertext message. Through the description and implementation of the algorithm, the results show that the algorithm can reduce the encryption time, decryption time and total running time complexity without losing security</w:t>
+      </w:r>
+      <w:r>
+        <w:rPr>
+          <w:lang w:val="en-GB"/>
+        </w:rPr>
+        <w:t>.</w:t>
+      </w:r>
+    </w:p>
+    <w:p>
+      <w:pPr>
+        <w:pStyle w:val="BodyText"/>
+      </w:pPr>
+      <w:r>
+        <w:t>Huahong Ma</w:t>
+      </w:r>
+      <w:r>
+        <w:rPr>
+          <w:lang w:val="en-GB"/>
+        </w:rPr>
+        <w:t xml:space="preserve"> and et. </w:t>
+      </w:r>
+      <w:r>
+        <w:rPr>
+          <w:lang w:val="en-GB"/>
+        </w:rPr>
+        <w:t>a</w:t>
+      </w:r>
+      <w:r>
+        <w:rPr>
+          <w:lang w:val="en-GB"/>
+        </w:rPr>
+        <w:t>l.</w:t>
+      </w:r>
+      <w:r>
+        <w:rPr>
+          <w:lang w:val="en-GB"/>
+        </w:rPr>
+        <w:t xml:space="preserve"> in early 2024,</w:t>
       </w:r>
       <w:r>
         <w:rPr>
@@ -333,7 +770,66 @@
         <w:t xml:space="preserve"> </w:t>
       </w:r>
       <w:r>
-        <w:t>modules for text and video encryption and decryption</w:t>
+        <w:t>offer</w:t>
+      </w:r>
+      <w:r>
+        <w:rPr>
+          <w:lang w:val="en-GB"/>
+        </w:rPr>
+        <w:t>ed</w:t>
+      </w:r>
+      <w:r>
+        <w:t xml:space="preserve"> a comprehensive review of the state-of-the-art approaches in computational offloading techniques applied to video data, innovatively revisiting existing task offloading technologies from the perspective of mobility of edge server nodes, including solutions based on both fixed and dynamic MEC servers. Additionally, </w:t>
+      </w:r>
+      <w:r>
+        <w:rPr>
+          <w:lang w:val="en-GB"/>
+        </w:rPr>
+        <w:t xml:space="preserve">they </w:t>
+      </w:r>
+      <w:r>
+        <w:t>explore</w:t>
+      </w:r>
+      <w:r>
+        <w:rPr>
+          <w:lang w:val="en-GB"/>
+        </w:rPr>
+        <w:t>d</w:t>
+      </w:r>
+      <w:r>
+        <w:t xml:space="preserve"> the differences in video offloading techniques between scenarios involving a single MEC server and those involving multiple MEC servers.</w:t>
+      </w:r>
+    </w:p>
+    <w:p>
+      <w:pPr>
+        <w:pStyle w:val="BodyText"/>
+      </w:pPr>
+      <w:r>
+        <w:t>M. A. El-Mowafy</w:t>
+      </w:r>
+      <w:r>
+        <w:rPr>
+          <w:lang w:val="en-GB"/>
+        </w:rPr>
+        <w:t xml:space="preserve"> and et. </w:t>
+      </w:r>
+      <w:r>
+        <w:rPr>
+          <w:lang w:val="en-GB"/>
+        </w:rPr>
+        <w:t>a</w:t>
+      </w:r>
+      <w:r>
+        <w:rPr>
+          <w:lang w:val="en-GB"/>
+        </w:rPr>
+        <w:t>l.</w:t>
+      </w:r>
+      <w:r>
+        <w:rPr>
+          <w:lang w:val="en-GB"/>
+        </w:rPr>
+        <w:t xml:space="preserve"> in 2022</w:t>
       </w:r>
       <w:r>
         <w:rPr>
@@ -342,10 +838,7 @@
         <w:t xml:space="preserve"> </w:t>
       </w:r>
       <w:r>
-        <w:t>in</w:t>
-      </w:r>
-      <w:r>
-        <w:t xml:space="preserve"> this innovative approach, real-time key generation, based on unique identifiers, dynamically</w:t>
+        <w:t>proposed two new</w:t>
       </w:r>
       <w:r>
         <w:rPr>
@@ -354,68 +847,19 @@
         <w:t xml:space="preserve"> </w:t>
       </w:r>
       <w:r>
-        <w:t>encrypts and decodes file chunks, adapting to evolving data. To assess the effectiveness of the system, rigorous evaluations of its security and performance were conducted. The empirical results</w:t>
-      </w:r>
-      <w:r>
-        <w:rPr>
-          <w:lang w:val="en-GB"/>
-        </w:rPr>
-        <w:t xml:space="preserve"> </w:t>
-      </w:r>
-      <w:r>
-        <w:t>underscore the proposed approach's superiority, showcasing advancements in both performance and</w:t>
-      </w:r>
-      <w:r>
-        <w:rPr>
-          <w:lang w:val="en-GB"/>
-        </w:rPr>
-        <w:t xml:space="preserve"> </w:t>
-      </w:r>
-      <w:r>
-        <w:t>security metrics. The research stands at the forefront of addressing contemporary challenges in the</w:t>
-      </w:r>
-      <w:r>
-        <w:rPr>
-          <w:lang w:val="en-GB"/>
-        </w:rPr>
-        <w:t xml:space="preserve"> </w:t>
-      </w:r>
-      <w:r>
-        <w:t>realm of file security, offering a resilient and efficient solution to combat copyright infringement and</w:t>
-      </w:r>
-      <w:r>
-        <w:rPr>
-          <w:lang w:val="en-GB"/>
-        </w:rPr>
-        <w:t xml:space="preserve"> </w:t>
-      </w:r>
-      <w:r>
-        <w:t>piracy risks through cryptographic implementation.</w:t>
-      </w:r>
-    </w:p>
-    <w:p>
-      <w:pPr>
-        <w:pStyle w:val="Keywords"/>
-      </w:pPr>
-      <w:r>
-        <w:t>Keywords—Multi-Key Cryptography, Hybrid Cryptography, Elliptic Curve Cryptography, Real-time File</w:t>
-      </w:r>
-      <w:r>
-        <w:rPr>
-          <w:lang w:val="en-GB"/>
-        </w:rPr>
-        <w:t xml:space="preserve"> </w:t>
-      </w:r>
-      <w:r>
-        <w:t>Securing, Dynamic Encryption, Performance Metrics</w:t>
-      </w:r>
-    </w:p>
-    <w:p>
-      <w:pPr>
-        <w:pStyle w:val="Heading1"/>
-      </w:pPr>
-      <w:r>
-        <w:t>Introduction</w:t>
+        <w:t xml:space="preserve">algorithms for compressed videos by the advanced H.264/AVC video coding are presented. First algorithm approach </w:t>
+      </w:r>
+      <w:r>
+        <w:rPr>
+          <w:lang w:val="en-GB"/>
+        </w:rPr>
+        <w:t xml:space="preserve">was </w:t>
+      </w:r>
+      <w:r>
+        <w:t xml:space="preserve">implemented by robust video encryption algorithm based on the chaos maps with random key to be tested under different attacks. The second algorithm approach has been implemented by using the hybrid of both </w:t>
+      </w:r>
+      <w:r>
+        <w:t>steganography and cryptography based on chaotic maps for video frames. The proposed algorithms are conducted on luminance component Y of a set of different YUV video sequences with different resolution using MATLAB software. The simulation results of the proposed algorithms are evaluated using various performance metrics comparing to that with the state-of-art techniques.</w:t>
       </w:r>
     </w:p>
     <w:p>
@@ -423,335 +867,22 @@
         <w:pStyle w:val="BodyText"/>
       </w:pPr>
       <w:r>
-        <w:t xml:space="preserve">The proliferation of digital video content in today's information age necessitates robust encryption methods to ensure the security and privacy of video data. Video encryption is critical for protecting sensitive content from unauthorized access, piracy, and tampering. Unlike text or static images, video files present unique challenges for encryption due to their large size and the real-time transmission requirements. Traditional encryption techniques often fall short in addressing these specific needs, highlighting the importance of developing specialized encryption algorithms tailored to video data.  </w:t>
-      </w:r>
-    </w:p>
-    <w:p>
-      <w:pPr>
-        <w:pStyle w:val="BodyText"/>
-      </w:pPr>
-      <w:r>
-        <w:t xml:space="preserve">Encrypting video content involves complexities that stem from the nature of video data. The substantial size of video files requires encryption algorithms that can handle large data volumes efficiently without introducing significant latency. Moreover, the need for real-time processing in applications such as video streaming adds another layer of complexity. Standard encryption algorithms like AES and RSA, while secure, are computationally intensive and may not be optimized for the continuous, high-throughput nature of video streams. These challenges have led to the exploration of hybrid encryption schemes that combine the strengths of both </w:t>
-      </w:r>
-      <w:r>
-        <w:t>symmetric and asymmetric cryptography to meet the specific demands of video encryption.</w:t>
-      </w:r>
-    </w:p>
-    <w:p>
-      <w:pPr>
-        <w:pStyle w:val="BodyText"/>
-      </w:pPr>
-      <w:r>
-        <w:t xml:space="preserve">One promising approach to video encryption is the hybrid </w:t>
-      </w:r>
-      <w:r>
-        <w:rPr>
-          <w:lang w:val="en-GB"/>
-        </w:rPr>
-        <w:t>multi-key</w:t>
-      </w:r>
-      <w:r>
-        <w:t xml:space="preserve"> cryptography technique. This method utilizes symmetric key algorithms for encrypting the bulk of the video data due to their efficiency and speed, while asymmetric key algorithms are used for secure key exchange and initial key encryption. By dynamically generating and encrypting keys for each video chunk, this technique enhances security and ensures that compromising one chunk does not lead to the decryption of the entire video. The use of multiple keys also reduces the risk associated with key exposure, providing an additional layer of security.</w:t>
-      </w:r>
-    </w:p>
-    <w:p>
-      <w:pPr>
-        <w:pStyle w:val="BodyText"/>
-      </w:pPr>
-      <w:r>
-        <w:t xml:space="preserve">The custom algorithm developed for video encryption addresses the specific challenges associated with video data while enhancing both security and performance. By employing dynamic key generation, the algorithm ensures that each video chunk is encrypted with a unique key, significantly increasing the difficulty of unauthorized decryption. The algorithm is also optimized to minimize latency, making it suitable for real-time video streaming applications. Additionally, the flexibility to save or discard dynamic keys based on specific requirements provides a balanced approach to security and storage management. This combination of robust security measures and efficient processing positions the custom algorithm as a highly effective solution for securing video content in various applications. </w:t>
-      </w:r>
-    </w:p>
-    <w:p>
-      <w:pPr>
-        <w:pStyle w:val="BodyText"/>
-      </w:pPr>
-      <w:r>
-        <w:t>Hence a custom algorithm for video-based encryption introduces a sophisticated approach to protecting video data, addressing both the security and performance needs of modern applications. By leveraging advanced cryptographic techniques and optimizing for the unique characteristics of video files, this algorithm offers a practical and efficient solution to the growing demand for secure video communication.</w:t>
-      </w:r>
-    </w:p>
-    <w:p>
-      <w:pPr>
-        <w:pStyle w:val="Heading1"/>
-        <w:rPr>
-          <w:lang w:val="en-IN"/>
-        </w:rPr>
-      </w:pPr>
-      <w:r>
-        <w:rPr>
-          <w:lang w:val="en-IN"/>
-        </w:rPr>
-        <w:t>LITERATURE SURVEY</w:t>
-      </w:r>
-    </w:p>
-    <w:p>
-      <w:pPr>
-        <w:pStyle w:val="BodyText"/>
-      </w:pPr>
-      <w:r>
-        <w:rPr>
-          <w:lang w:val="en-GB"/>
-        </w:rPr>
-        <w:t xml:space="preserve">Iavich and et. Al. </w:t>
-      </w:r>
-      <w:r>
-        <w:t>introduce</w:t>
-      </w:r>
-      <w:r>
-        <w:rPr>
-          <w:lang w:val="en-GB"/>
-        </w:rPr>
-        <w:t>d</w:t>
-      </w:r>
-      <w:r>
-        <w:t xml:space="preserve"> </w:t>
-      </w:r>
-      <w:r>
-        <w:rPr>
-          <w:lang w:val="en-GB"/>
-        </w:rPr>
-        <w:t xml:space="preserve">a </w:t>
-      </w:r>
-      <w:r>
-        <w:t xml:space="preserve">new hybrid cryptographic algorithm model using combination of two cryptographic algorithms AES and ElGamal; </w:t>
-      </w:r>
-      <w:r>
-        <w:rPr>
-          <w:lang w:val="en-GB"/>
-        </w:rPr>
-        <w:t xml:space="preserve">and </w:t>
-      </w:r>
-      <w:r>
-        <w:t>provide</w:t>
-      </w:r>
-      <w:r>
-        <w:t xml:space="preserve"> comparison between two symmetric, asymmetric algorithms and new hybrid model</w:t>
-      </w:r>
-      <w:r>
-        <w:rPr>
-          <w:lang w:val="en-GB"/>
-        </w:rPr>
-        <w:t xml:space="preserve">. They also portrayed </w:t>
-      </w:r>
-      <w:r>
-        <w:t xml:space="preserve">an effectiveness and security of new hybrid model which makes the algorithm strong against vulnerabilities. Currently many encryption algorithms are available to secure the data but some algorithms consume lot of computing resources such as memory and CPU time. </w:t>
-      </w:r>
-      <w:r>
-        <w:rPr>
-          <w:lang w:val="en-GB"/>
-        </w:rPr>
-        <w:t>Their work</w:t>
-      </w:r>
-      <w:r>
-        <w:t xml:space="preserve"> shows comparative analysis experimental results on those encryption algorithms.</w:t>
-      </w:r>
-    </w:p>
-    <w:p>
-      <w:pPr>
-        <w:pStyle w:val="BodyText"/>
-      </w:pPr>
-      <w:r>
-        <w:rPr>
-          <w:lang w:val="en-GB"/>
-        </w:rPr>
-        <w:lastRenderedPageBreak/>
-        <w:t xml:space="preserve">Y. Hu in 2023. </w:t>
-      </w:r>
-      <w:r>
-        <w:t>propose</w:t>
-      </w:r>
-      <w:r>
-        <w:rPr>
-          <w:lang w:val="en-GB"/>
-        </w:rPr>
-        <w:t>d</w:t>
-      </w:r>
-      <w:r>
-        <w:t xml:space="preserve"> an efficient symmetric cryptographic algorithm based on garbled coding, and combine it with ECC asymmetric cryptographic algorithm and SHA-256 hash algorithm to propose an efficient hybrid encryption scheme suitable for encrypting electric power business data. This paper also analyzes that the proposed hybrid cryptographic algorithm has sufficiently high security, and the simulation verifies that the proposed method has high encryption and decryption efficiency with appropriate data chunking ratio.</w:t>
-      </w:r>
-    </w:p>
-    <w:p>
-      <w:pPr>
-        <w:pStyle w:val="BodyText"/>
-      </w:pPr>
-      <w:r>
-        <w:t>C. Prashanth</w:t>
-      </w:r>
-      <w:r>
-        <w:rPr>
-          <w:lang w:val="en-GB"/>
-        </w:rPr>
-        <w:t xml:space="preserve"> and et. al. in their work on illustrated </w:t>
-      </w:r>
-      <w:r>
-        <w:t>mobile</w:t>
-      </w:r>
-      <w:r>
-        <w:rPr>
-          <w:lang w:val="en-GB"/>
-        </w:rPr>
-        <w:t xml:space="preserve"> </w:t>
-      </w:r>
-      <w:r>
-        <w:t>encrypt</w:t>
-      </w:r>
-      <w:r>
-        <w:rPr>
-          <w:lang w:val="en-GB"/>
-        </w:rPr>
-        <w:t>ion</w:t>
-      </w:r>
-      <w:r>
-        <w:t xml:space="preserve"> using multiple algorithms (AES, Salsa20, fernet) </w:t>
-      </w:r>
-      <w:r>
-        <w:rPr>
-          <w:lang w:val="en-GB"/>
-        </w:rPr>
-        <w:t xml:space="preserve">as part of </w:t>
-      </w:r>
-      <w:r>
-        <w:t>hybrid encryption</w:t>
-      </w:r>
-      <w:r>
-        <w:rPr>
-          <w:lang w:val="en-GB"/>
-        </w:rPr>
-        <w:t xml:space="preserve"> approach</w:t>
-      </w:r>
-      <w:r>
-        <w:t xml:space="preserve">. The data </w:t>
-      </w:r>
-      <w:r>
-        <w:rPr>
-          <w:lang w:val="en-GB"/>
-        </w:rPr>
-        <w:t>wa</w:t>
-      </w:r>
-      <w:r>
-        <w:t>s split and encrypted with multiple algorithms. The selected file to be encrypted is divided into three segments and encrypted with AES, Salsa20, and Fernet algorithms. Then the private keys are encrypted with the RSA (Rivest-Shamir-Adleman) algorithm. The RSA cipher file is stored in phone storage. For decryption, the RSA cipher file is obtained and the responding keys are obtained. With the keys, the AES, Salsa20, Fernet algorithms decrypt the responding encrypted segments. The decrypted segments are combined and the original file is obtained. Then the file is stored in the device.</w:t>
-      </w:r>
-    </w:p>
-    <w:p>
-      <w:pPr>
-        <w:pStyle w:val="BodyText"/>
-        <w:rPr>
-          <w:lang w:val="en-GB"/>
-        </w:rPr>
-      </w:pPr>
-      <w:r>
-        <w:rPr>
-          <w:lang w:val="en-GB"/>
-        </w:rPr>
-        <w:t xml:space="preserve">T. Yue and et. Al. in 2019 proposed </w:t>
-      </w:r>
-      <w:r>
-        <w:t xml:space="preserve">a hybrid encryption algorithm based on wireless sensor networks </w:t>
-      </w:r>
-      <w:r>
-        <w:rPr>
-          <w:lang w:val="en-GB"/>
-        </w:rPr>
-        <w:t xml:space="preserve">that provides </w:t>
-      </w:r>
-      <w:r>
-        <w:t>the analysis of existing wireless sensor networks (WSNs) security vulnerability, combining the characteristics of high encryption efficiency of the symmetric encryption algorithm and high encryption intensity of asymmetric encryption algorithm. Firstly, by grouping plaintext messages, this algorithm uses advanced encryption standard (AES) of symmetric encryption algorithm and elliptic curve encryption (ECC) of asymmetric encryption algorithm to encrypt plaintext blocks, then uses data compression technology to get cipher blocks, and finally connects MAC address and AES key encrypted by ECC to form a complete ciphertext message. Through the description and implementation of the algorithm, the results show that the algorithm can reduce the encryption time, decryption time and total running time complexity without losing security</w:t>
-      </w:r>
-      <w:r>
-        <w:rPr>
-          <w:lang w:val="en-GB"/>
-        </w:rPr>
-        <w:t>.</w:t>
-      </w:r>
-    </w:p>
-    <w:p>
-      <w:pPr>
-        <w:pStyle w:val="BodyText"/>
-      </w:pPr>
-      <w:r>
-        <w:t>Huahong Ma</w:t>
-      </w:r>
-      <w:r>
-        <w:rPr>
-          <w:lang w:val="en-GB"/>
-        </w:rPr>
-        <w:t xml:space="preserve"> and et. Al. </w:t>
-      </w:r>
-      <w:r>
-        <w:t>offer</w:t>
-      </w:r>
-      <w:r>
-        <w:rPr>
-          <w:lang w:val="en-GB"/>
-        </w:rPr>
-        <w:t>ed</w:t>
-      </w:r>
-      <w:r>
-        <w:t xml:space="preserve"> a comprehensive review of the state-of-the-art approaches in computational offloading techniques applied to video data, innovatively revisiting existing task offloading technologies from the perspective of mobility of edge server nodes, including solutions based on both fixed and dynamic MEC servers. Additionally, </w:t>
-      </w:r>
-      <w:r>
-        <w:rPr>
-          <w:lang w:val="en-GB"/>
-        </w:rPr>
-        <w:t xml:space="preserve">they </w:t>
-      </w:r>
-      <w:r>
-        <w:t>explore</w:t>
-      </w:r>
-      <w:r>
-        <w:rPr>
-          <w:lang w:val="en-GB"/>
-        </w:rPr>
-        <w:t>d</w:t>
-      </w:r>
-      <w:r>
-        <w:t xml:space="preserve"> the differences in video offloading techniques between scenarios involving a single MEC server and those involving multiple MEC servers.</w:t>
-      </w:r>
-    </w:p>
-    <w:p>
-      <w:pPr>
-        <w:pStyle w:val="BodyText"/>
-      </w:pPr>
-      <w:r>
-        <w:t>M. A. El-Mowafy</w:t>
-      </w:r>
-      <w:r>
-        <w:rPr>
-          <w:lang w:val="en-GB"/>
-        </w:rPr>
-        <w:t xml:space="preserve"> and et. Al. </w:t>
-      </w:r>
-      <w:r>
-        <w:t>proposed two new</w:t>
-      </w:r>
-      <w:r>
-        <w:rPr>
-          <w:lang w:val="en-GB"/>
-        </w:rPr>
-        <w:t xml:space="preserve"> </w:t>
-      </w:r>
-      <w:r>
-        <w:t xml:space="preserve">algorithms for compressed videos by the advanced H.264/AVC video coding are presented. First algorithm approach </w:t>
-      </w:r>
-      <w:r>
-        <w:rPr>
-          <w:lang w:val="en-GB"/>
-        </w:rPr>
-        <w:t xml:space="preserve">was </w:t>
-      </w:r>
-      <w:r>
-        <w:t>implemented by robust video encryption algorithm based on the chaos maps with random key to be tested under different attacks. The second algorithm approach has been implemented by using the hybrid of both steganography and cryptography based on chaotic maps for video frames. The proposed algorithms are conducted on luminance component Y of a set of different YUV video sequences with different resolution using MATLAB software. The simulation results of the proposed algorithms are evaluated using various performance metrics comparing to that with the state-of-art techniques.</w:t>
-      </w:r>
-    </w:p>
-    <w:p>
-      <w:pPr>
-        <w:pStyle w:val="BodyText"/>
-      </w:pPr>
-      <w:r>
-        <w:rPr>
-          <w:lang w:val="en-GB"/>
-        </w:rPr>
-        <w:t xml:space="preserve">Q. Zhang, provided a comprehensive </w:t>
+        <w:rPr>
+          <w:lang w:val="en-GB"/>
+        </w:rPr>
+        <w:t>Q. Zhang,</w:t>
+      </w:r>
+      <w:r>
+        <w:rPr>
+          <w:lang w:val="en-GB"/>
+        </w:rPr>
+        <w:t xml:space="preserve"> in 2023</w:t>
+      </w:r>
+      <w:r>
+        <w:rPr>
+          <w:lang w:val="en-GB"/>
+        </w:rPr>
+        <w:t xml:space="preserve"> provided a comprehensive </w:t>
       </w:r>
       <w:r>
         <w:t xml:space="preserve">review </w:t>
@@ -803,21 +934,17 @@
       <w:r>
         <w:t>The exponential growth of video data transmission over the internet has heightened the need for robust encryption techniques capable of securing large volumes of data without compromising performance. Traditional encryption methods, such as AES and RSA, have inherent limitations when applied to video data. AES, although efficient, relies on a single key for both encryption and decryption, posing a significant security risk if the key is compromised. On the other hand, RSA, while providing secure key exchange, is computationally intensive and not suitable for encrypting large data volumes due to its slow processing speed.</w:t>
       </w:r>
+      <w:r>
+        <w:t xml:space="preserve"> </w:t>
+      </w:r>
+      <w:r>
+        <w:t xml:space="preserve">The challenge lies in developing a framework that not only secures data but also maintains the performance required for real-time applications, such as video streaming and secure file storage. </w:t>
+      </w:r>
     </w:p>
     <w:p>
       <w:pPr>
         <w:pStyle w:val="BodyText"/>
-        <w:ind w:firstLine="0"/>
-      </w:pPr>
-      <w:r>
-        <w:rPr>
-          <w:lang w:val="en-GB"/>
-        </w:rPr>
-        <w:tab/>
-      </w:r>
-      <w:r>
-        <w:t xml:space="preserve">Moreover, the increasing sophistication of cyber-attacks necessitates the development of more advanced encryption techniques. Attack vectors such as brute force attacks, man-in-the-middle attacks, and key compromise scenarios demand encryption methods that can withstand these threats. The challenge lies in developing a framework that not only secures data but also maintains the performance required for real-time applications, such as video streaming and secure file storage. </w:t>
-      </w:r>
+      </w:pPr>
       <w:r>
         <w:rPr>
           <w:lang w:val="en-GB"/>
@@ -827,56 +954,81 @@
       <w:r>
         <w:t xml:space="preserve"> addresses these challenges by introducing a dynamic, multi-key encryption framework that enhances security and performance.</w:t>
       </w:r>
+      <w:r>
+        <w:t xml:space="preserve"> </w:t>
+      </w:r>
+      <w:r>
+        <w:t>The developed system addresses this need by implementing a robust encryption and decryption algorithm named</w:t>
+      </w:r>
+      <w:r>
+        <w:rPr>
+          <w:lang w:val="en-IN"/>
+        </w:rPr>
+        <w:t xml:space="preserve"> </w:t>
+      </w:r>
+      <w:r>
+        <w:rPr>
+          <w:lang w:val="en-IN"/>
+        </w:rPr>
+        <w:t xml:space="preserve">Hybrid </w:t>
+      </w:r>
+      <w:r>
+        <w:t>Dynamic Key Video Encryption Algorithm (</w:t>
+      </w:r>
+      <w:r>
+        <w:t>HDKVE</w:t>
+      </w:r>
+      <w:r>
+        <w:t xml:space="preserve">). The </w:t>
+      </w:r>
+      <w:r>
+        <w:t>HDKVE</w:t>
+      </w:r>
+      <w:r>
+        <w:t xml:space="preserve"> is designed to secure video files through a combination of RSA for initial key encryption and AES for chunk-wise dynamic key encryption. This hybrid approach leverages the strengths of both cryptographic techniques to provide a high level of security and efficiency.</w:t>
+      </w:r>
     </w:p>
     <w:p>
       <w:pPr>
         <w:pStyle w:val="BodyText"/>
-        <w:ind w:firstLine="0"/>
-      </w:pPr>
-      <w:r>
-        <w:t>In the era of digital communication, ensuring the security of multimedia content, especially videos, is of paramount importance. The developed system addresses this need by implementing a robust encryption and decryption algorithm named</w:t>
-      </w:r>
-      <w:r>
-        <w:rPr>
-          <w:lang w:val="en-IN"/>
-        </w:rPr>
+      </w:pPr>
+      <w:r>
+        <w:t xml:space="preserve">The primary requirement of the system is to securely encrypt and decrypt video files while maintaining the integrity and confidentiality of the </w:t>
+      </w:r>
+      <w:r>
+        <w:t>content</w:t>
+      </w:r>
+      <w:r>
+        <w:t>. The system must handle large video files by dividing them into smaller chunks, each encrypted with a dynamically generated key.</w:t>
+      </w:r>
+      <w:r>
         <w:t xml:space="preserve"> </w:t>
       </w:r>
       <w:r>
-        <w:t>Dynamic Key Video Encryption Algorithm (DVKEA). The DVKEA is designed to secure video files through a combination of RSA for initial key encryption and AES for chunk-wise dynamic key encryption. This hybrid approach leverages the strengths of both cryptographic techniques to provide a high level of security and efficiency.</w:t>
+        <w:t xml:space="preserve">The </w:t>
+      </w:r>
+      <w:r>
+        <w:t>HDKVE</w:t>
+      </w:r>
+      <w:r>
+        <w:t xml:space="preserve"> employs a two-step process for encryption and decryption. Initially, RSA is used to encrypt a master key, ensuring secure key exchange. Subsequently, AES is utilized to encrypt each chunk of the video file with dynamically generated keys. These keys are derived from a predefined equation and are unique for each chunk, enhancing security.</w:t>
       </w:r>
     </w:p>
     <w:p>
       <w:pPr>
         <w:pStyle w:val="BodyText"/>
-        <w:ind w:firstLine="0"/>
-      </w:pPr>
-      <w:r>
-        <w:t>The primary requirement of the system is to securely encrypt and decrypt video files while maintaining the integrity and confidentiality of the content. The system must handle large video files by dividing them into smaller chunks, each encrypted with a dynamically generated key.</w:t>
-      </w:r>
-    </w:p>
-    <w:p>
-      <w:pPr>
-        <w:pStyle w:val="BodyText"/>
-        <w:ind w:firstLine="0"/>
-      </w:pPr>
-      <w:r>
-        <w:t>The DVKEA employs a two-step process for encryption and decryption. Initially, RSA is used to encrypt a master key, ensuring secure key exchange. Subsequently, AES is utilized to encrypt each chunk of the video file with dynamically generated keys. These keys are derived from a predefined equation and are unique for each chunk, enhancing security.</w:t>
-      </w:r>
-    </w:p>
-    <w:p>
-      <w:pPr>
-        <w:pStyle w:val="BodyText"/>
-        <w:ind w:firstLine="0"/>
-      </w:pPr>
-      <w:r>
-        <w:t xml:space="preserve">The Dynamic Hybrid </w:t>
-      </w:r>
-      <w:r>
-        <w:rPr>
-          <w:lang w:val="en-GB"/>
-        </w:rPr>
-        <w:t>Multi-</w:t>
+      </w:pPr>
+      <w:r>
+        <w:t xml:space="preserve">The </w:t>
+      </w:r>
+      <w:r>
+        <w:t xml:space="preserve">proposed </w:t>
+      </w:r>
+      <w:r>
+        <w:t xml:space="preserve">Hybrid </w:t>
+      </w:r>
+      <w:r>
+        <w:t xml:space="preserve">Dynamic </w:t>
       </w:r>
       <w:r>
         <w:rPr>
@@ -885,7 +1037,23 @@
         <w:t>Key</w:t>
       </w:r>
       <w:r>
-        <w:t xml:space="preserve"> Video Encryption Algorithm (DHVEA) addresses the challenges of encrypting video content by combining the efficiency of symmetric cryptography with the security of asymmetric cryptography. The method involves dynamically generating unique keys for each video chunk, encrypting these chunks with symmetric keys, and further securing the symmetric keys using asymmetric encryption. This hybrid approach ensures robust security while maintaining the performance required for real-time video applications. The proposed method optimizes the encryption process to handle large video files efficiently, making it suitable for streaming and other high-throughput applications.</w:t>
+        <w:t xml:space="preserve"> Video Encryption Algorithm (</w:t>
+      </w:r>
+      <w:r>
+        <w:t>HDKVE</w:t>
+      </w:r>
+      <w:r>
+        <w:t xml:space="preserve">) addresses the challenges of encrypting video content by combining the efficiency of symmetric cryptography with the </w:t>
+      </w:r>
+      <w:r>
+        <w:t>security</w:t>
+      </w:r>
+      <w:r>
+        <w:t xml:space="preserve"> of asymmetric cryptography. The method involves dynamically generating unique keys for each video chunk, encrypting these chunks with symmetric </w:t>
+      </w:r>
+      <w:r>
+        <w:lastRenderedPageBreak/>
+        <w:t>keys, and further securing the symmetric keys using asymmetric encryption. This hybrid approach ensures robust security while maintaining the performance required for real-time video applications. The proposed method optimizes the encryption process to handle large video files efficiently, making it suitable for streaming and other high-throughput applications.</w:t>
       </w:r>
     </w:p>
     <w:p>
@@ -1160,10 +1328,10 @@
             <v:path o:extrusionok="f" gradientshapeok="t" o:connecttype="rect"/>
             <o:lock v:ext="edit" aspectratio="t"/>
           </v:shapetype>
-          <v:shape id="_x0000_i1026" type="#_x0000_t75" style="width:14pt;height:18pt" o:ole="">
+          <v:shape id="_x0000_i1025" type="#_x0000_t75" style="width:14pt;height:18pt" o:ole="">
             <v:imagedata r:id="rId11" o:title=""/>
           </v:shape>
-          <o:OLEObject Type="Embed" ProgID="Equation.KSEE3" ShapeID="_x0000_i1026" DrawAspect="Content" ObjectID="_1785671540" r:id="rId12"/>
+          <o:OLEObject Type="Embed" ProgID="Equation.KSEE3" ShapeID="_x0000_i1025" DrawAspect="Content" ObjectID="_1786096439" r:id="rId12"/>
         </w:object>
       </w:r>
       <w:r>
@@ -1740,7 +1908,13 @@
         <w:rPr>
           <w:lang w:val="en-GB"/>
         </w:rPr>
-        <w:t>And the master AES key is generated as below.</w:t>
+        <w:t>And the master AES key is generated as below</w:t>
+      </w:r>
+      <w:r>
+        <w:rPr>
+          <w:lang w:val="en-GB"/>
+        </w:rPr>
+        <w:t xml:space="preserve"> with int converted value of GUID</w:t>
       </w:r>
     </w:p>
     <w:p>
@@ -2115,10 +2289,10 @@
           <w:lang w:val="en-GB"/>
         </w:rPr>
         <w:object w:dxaOrig="660" w:dyaOrig="360" w14:anchorId="27C11C35">
-          <v:shape id="_x0000_i1112" type="#_x0000_t75" style="width:33pt;height:18pt" o:ole="">
+          <v:shape id="_x0000_i1026" type="#_x0000_t75" style="width:33pt;height:18pt" o:ole="">
             <v:imagedata r:id="rId13" o:title=""/>
           </v:shape>
-          <o:OLEObject Type="Embed" ProgID="Equation.KSEE3" ShapeID="_x0000_i1112" DrawAspect="Content" ObjectID="_1785671541" r:id="rId14"/>
+          <o:OLEObject Type="Embed" ProgID="Equation.KSEE3" ShapeID="_x0000_i1026" DrawAspect="Content" ObjectID="_1786096440" r:id="rId14"/>
         </w:object>
       </w:r>
       <w:r>
@@ -2327,10 +2501,10 @@
           <w:lang w:val="en-GB"/>
         </w:rPr>
         <w:object w:dxaOrig="660" w:dyaOrig="360" w14:anchorId="3663DD05">
-          <v:shape id="_x0000_i1117" type="#_x0000_t75" style="width:33pt;height:18pt" o:ole="">
+          <v:shape id="_x0000_i1027" type="#_x0000_t75" style="width:33pt;height:18pt" o:ole="">
             <v:imagedata r:id="rId15" o:title=""/>
           </v:shape>
-          <o:OLEObject Type="Embed" ProgID="Equation.KSEE3" ShapeID="_x0000_i1117" DrawAspect="Content" ObjectID="_1785671542" r:id="rId16"/>
+          <o:OLEObject Type="Embed" ProgID="Equation.KSEE3" ShapeID="_x0000_i1027" DrawAspect="Content" ObjectID="_1786096441" r:id="rId16"/>
         </w:object>
       </w:r>
       <w:r>
@@ -2745,6 +2919,207 @@
         </w:numPr>
         <w:ind w:firstLine="0"/>
         <w:rPr>
+          <w:rStyle w:val="vlist-s"/>
+          <w:lang w:val="en-IN"/>
+        </w:rPr>
+      </w:pPr>
+      <w:r>
+        <w:rPr>
+          <w:lang w:val="en-IN"/>
+        </w:rPr>
+        <w:t>For encrypting chunks other than first chunks we use modified GUID to make key generated independent.</w:t>
+      </w:r>
+    </w:p>
+    <w:p>
+      <w:pPr>
+        <w:pStyle w:val="equation"/>
+      </w:pPr>
+      <m:oMathPara>
+        <m:oMath>
+          <m:r>
+            <w:rPr>
+              <w:rStyle w:val="Emphasis"/>
+              <w:rFonts w:ascii="Cambria Math" w:hAnsi="Cambria Math"/>
+            </w:rPr>
+            <m:t>GUI</m:t>
+          </m:r>
+          <m:sSub>
+            <m:sSubPr>
+              <m:ctrlPr>
+                <w:rPr>
+                  <w:rStyle w:val="Emphasis"/>
+                  <w:rFonts w:ascii="Cambria Math" w:hAnsi="Cambria Math"/>
+                  <w:i w:val="0"/>
+                  <w:iCs w:val="0"/>
+                </w:rPr>
+              </m:ctrlPr>
+            </m:sSubPr>
+            <m:e>
+              <m:r>
+                <w:rPr>
+                  <w:rStyle w:val="Emphasis"/>
+                  <w:rFonts w:ascii="Cambria Math" w:hAnsi="Cambria Math"/>
+                </w:rPr>
+                <m:t>D</m:t>
+              </m:r>
+            </m:e>
+            <m:sub>
+              <m:r>
+                <w:rPr>
+                  <w:rStyle w:val="Emphasis"/>
+                  <w:rFonts w:ascii="Cambria Math" w:hAnsi="Cambria Math"/>
+                </w:rPr>
+                <m:t>new</m:t>
+              </m:r>
+            </m:sub>
+          </m:sSub>
+          <m:r>
+            <m:rPr>
+              <m:sty m:val="p"/>
+            </m:rPr>
+            <w:rPr>
+              <w:rStyle w:val="Emphasis"/>
+              <w:rFonts w:ascii="Cambria Math" w:hAnsi="Cambria Math"/>
+            </w:rPr>
+            <m:t>=</m:t>
+          </m:r>
+          <m:r>
+            <w:rPr>
+              <w:rStyle w:val="Emphasis"/>
+              <w:rFonts w:ascii="Cambria Math" w:hAnsi="Cambria Math"/>
+            </w:rPr>
+            <m:t>GUID</m:t>
+          </m:r>
+          <m:r>
+            <m:rPr>
+              <m:sty m:val="p"/>
+            </m:rPr>
+            <w:rPr>
+              <w:rStyle w:val="Emphasis"/>
+              <w:rFonts w:ascii="Cambria Math" w:hAnsi="Cambria Math" w:hint="eastAsia"/>
+            </w:rPr>
+            <m:t>⊕</m:t>
+          </m:r>
+          <m:d>
+            <m:dPr>
+              <m:ctrlPr>
+                <w:rPr>
+                  <w:rStyle w:val="Emphasis"/>
+                  <w:rFonts w:ascii="Cambria Math" w:hAnsi="Cambria Math"/>
+                  <w:i w:val="0"/>
+                  <w:iCs w:val="0"/>
+                </w:rPr>
+              </m:ctrlPr>
+            </m:dPr>
+            <m:e>
+              <m:r>
+                <w:rPr>
+                  <w:rStyle w:val="Emphasis"/>
+                  <w:rFonts w:ascii="Cambria Math" w:hAnsi="Cambria Math"/>
+                </w:rPr>
+                <m:t>SHA</m:t>
+              </m:r>
+              <m:r>
+                <m:rPr>
+                  <m:sty m:val="p"/>
+                </m:rPr>
+                <w:rPr>
+                  <w:rStyle w:val="Emphasis"/>
+                  <w:rFonts w:ascii="Cambria Math" w:hAnsi="Cambria Math"/>
+                </w:rPr>
+                <m:t>256</m:t>
+              </m:r>
+              <m:d>
+                <m:dPr>
+                  <m:ctrlPr>
+                    <w:rPr>
+                      <w:rStyle w:val="Emphasis"/>
+                      <w:rFonts w:ascii="Cambria Math" w:hAnsi="Cambria Math"/>
+                      <w:i w:val="0"/>
+                      <w:iCs w:val="0"/>
+                    </w:rPr>
+                  </m:ctrlPr>
+                </m:dPr>
+                <m:e>
+                  <m:sSub>
+                    <m:sSubPr>
+                      <m:ctrlPr>
+                        <w:rPr>
+                          <w:rStyle w:val="Emphasis"/>
+                          <w:rFonts w:ascii="Cambria Math" w:hAnsi="Cambria Math"/>
+                          <w:i w:val="0"/>
+                          <w:iCs w:val="0"/>
+                        </w:rPr>
+                      </m:ctrlPr>
+                    </m:sSubPr>
+                    <m:e>
+                      <m:r>
+                        <w:rPr>
+                          <w:rStyle w:val="Emphasis"/>
+                          <w:rFonts w:ascii="Cambria Math" w:hAnsi="Cambria Math"/>
+                        </w:rPr>
+                        <m:t>K</m:t>
+                      </m:r>
+                    </m:e>
+                    <m:sub>
+                      <m:r>
+                        <w:rPr>
+                          <w:rStyle w:val="Emphasis"/>
+                          <w:rFonts w:ascii="Cambria Math" w:hAnsi="Cambria Math"/>
+                        </w:rPr>
+                        <m:t>prev</m:t>
+                      </m:r>
+                    </m:sub>
+                  </m:sSub>
+                </m:e>
+              </m:d>
+              <m:d>
+                <m:dPr>
+                  <m:begChr m:val="["/>
+                  <m:endChr m:val="]"/>
+                  <m:ctrlPr>
+                    <w:rPr>
+                      <w:rStyle w:val="Emphasis"/>
+                      <w:rFonts w:ascii="Cambria Math" w:hAnsi="Cambria Math"/>
+                      <w:i w:val="0"/>
+                      <w:iCs w:val="0"/>
+                    </w:rPr>
+                  </m:ctrlPr>
+                </m:dPr>
+                <m:e>
+                  <m:r>
+                    <m:rPr>
+                      <m:sty m:val="p"/>
+                    </m:rPr>
+                    <w:rPr>
+                      <w:rStyle w:val="Emphasis"/>
+                      <w:rFonts w:ascii="Cambria Math" w:hAnsi="Cambria Math"/>
+                    </w:rPr>
+                    <m:t>:16</m:t>
+                  </m:r>
+                </m:e>
+              </m:d>
+              <m:ctrlPr>
+                <w:rPr>
+                  <w:rStyle w:val="Emphasis"/>
+                  <w:rFonts w:ascii="Cambria Math" w:hAnsi="Cambria Math"/>
+                  <w:iCs w:val="0"/>
+                </w:rPr>
+              </m:ctrlPr>
+            </m:e>
+          </m:d>
+        </m:oMath>
+      </m:oMathPara>
+    </w:p>
+    <w:p>
+      <w:pPr>
+        <w:pStyle w:val="BodyText"/>
+        <w:numPr>
+          <w:ilvl w:val="0"/>
+          <w:numId w:val="9"/>
+        </w:numPr>
+        <w:ind w:firstLine="0"/>
+        <w:rPr>
           <w:lang w:val="en-IN"/>
         </w:rPr>
       </w:pPr>
@@ -2912,6 +3287,7 @@
         <w:t>.</w:t>
       </w:r>
     </w:p>
+    <w:bookmarkStart w:id="0" w:name="_Hlk175482453"/>
     <w:p>
       <w:pPr>
         <w:pStyle w:val="equation"/>
@@ -3105,8 +3481,37 @@
                       <w:rFonts w:ascii="Cambria Math" w:hAnsi="Cambria Math"/>
                       <w:lang w:val="en-IN"/>
                     </w:rPr>
-                    <m:t>GUID</m:t>
+                    <m:t>GUI</m:t>
                   </m:r>
+                  <m:sSub>
+                    <m:sSubPr>
+                      <m:ctrlPr>
+                        <w:rPr>
+                          <w:rFonts w:ascii="Cambria Math" w:hAnsi="Cambria Math"/>
+                          <w:i/>
+                          <w:lang w:val="en-IN"/>
+                        </w:rPr>
+                      </m:ctrlPr>
+                    </m:sSubPr>
+                    <m:e>
+                      <m:r>
+                        <w:rPr>
+                          <w:rFonts w:ascii="Cambria Math" w:hAnsi="Cambria Math"/>
+                          <w:lang w:val="en-IN"/>
+                        </w:rPr>
+                        <m:t>D</m:t>
+                      </m:r>
+                    </m:e>
+                    <m:sub>
+                      <m:r>
+                        <w:rPr>
+                          <w:rFonts w:ascii="Cambria Math" w:hAnsi="Cambria Math"/>
+                          <w:lang w:val="en-IN"/>
+                        </w:rPr>
+                        <m:t>new</m:t>
+                      </m:r>
+                    </m:sub>
+                  </m:sSub>
                 </m:e>
               </m:d>
               <m:r>
@@ -3166,6 +3571,7 @@
           </m:rad>
         </m:oMath>
       </m:oMathPara>
+      <w:bookmarkEnd w:id="0"/>
     </w:p>
     <w:p>
       <w:pPr>
@@ -3319,10 +3725,10 @@
           <w:lang w:val="en-GB"/>
         </w:rPr>
         <w:object w:dxaOrig="279" w:dyaOrig="360" w14:anchorId="3022D266">
-          <v:shape id="_x0000_i1039" type="#_x0000_t75" style="width:14pt;height:18pt" o:ole="">
+          <v:shape id="_x0000_i1028" type="#_x0000_t75" style="width:14pt;height:18pt" o:ole="">
             <v:imagedata r:id="rId11" o:title=""/>
           </v:shape>
-          <o:OLEObject Type="Embed" ProgID="Equation.KSEE3" ShapeID="_x0000_i1039" DrawAspect="Content" ObjectID="_1785671543" r:id="rId17"/>
+          <o:OLEObject Type="Embed" ProgID="Equation.KSEE3" ShapeID="_x0000_i1028" DrawAspect="Content" ObjectID="_1786096442" r:id="rId17"/>
         </w:object>
       </w:r>
       <w:r>
@@ -3337,10 +3743,10 @@
           <w:lang w:val="en-GB"/>
         </w:rPr>
         <w:object w:dxaOrig="300" w:dyaOrig="360" w14:anchorId="42EE54C4">
-          <v:shape id="_x0000_i1040" type="#_x0000_t75" style="width:15pt;height:18pt" o:ole="">
+          <v:shape id="_x0000_i1029" type="#_x0000_t75" style="width:15pt;height:18pt" o:ole="">
             <v:imagedata r:id="rId18" o:title=""/>
           </v:shape>
-          <o:OLEObject Type="Embed" ProgID="Equation.KSEE3" ShapeID="_x0000_i1040" DrawAspect="Content" ObjectID="_1785671544" r:id="rId19"/>
+          <o:OLEObject Type="Embed" ProgID="Equation.KSEE3" ShapeID="_x0000_i1029" DrawAspect="Content" ObjectID="_1786096443" r:id="rId19"/>
         </w:object>
       </w:r>
       <w:r>
@@ -3533,10 +3939,10 @@
           <w:lang w:val="en-GB"/>
         </w:rPr>
         <w:object w:dxaOrig="279" w:dyaOrig="360" w14:anchorId="4C36C881">
-          <v:shape id="_x0000_i1042" type="#_x0000_t75" style="width:14pt;height:18pt" o:ole="">
+          <v:shape id="_x0000_i1030" type="#_x0000_t75" style="width:14pt;height:18pt" o:ole="">
             <v:imagedata r:id="rId20" o:title=""/>
           </v:shape>
-          <o:OLEObject Type="Embed" ProgID="Equation.KSEE3" ShapeID="_x0000_i1042" DrawAspect="Content" ObjectID="_1785671545" r:id="rId21"/>
+          <o:OLEObject Type="Embed" ProgID="Equation.KSEE3" ShapeID="_x0000_i1030" DrawAspect="Content" ObjectID="_1786096444" r:id="rId21"/>
         </w:object>
       </w:r>
       <w:r>
@@ -3569,10 +3975,10 @@
           <w:lang w:val="en-GB"/>
         </w:rPr>
         <w:object w:dxaOrig="560" w:dyaOrig="360" w14:anchorId="6CB6ECE1">
-          <v:shape id="_x0000_i1043" type="#_x0000_t75" style="width:28pt;height:18pt" o:ole="">
+          <v:shape id="_x0000_i1031" type="#_x0000_t75" style="width:28pt;height:18pt" o:ole="">
             <v:imagedata r:id="rId22" o:title=""/>
           </v:shape>
-          <o:OLEObject Type="Embed" ProgID="Equation.KSEE3" ShapeID="_x0000_i1043" DrawAspect="Content" ObjectID="_1785671546" r:id="rId23"/>
+          <o:OLEObject Type="Embed" ProgID="Equation.KSEE3" ShapeID="_x0000_i1031" DrawAspect="Content" ObjectID="_1786096445" r:id="rId23"/>
         </w:object>
       </w:r>
     </w:p>
@@ -4427,6 +4833,7 @@
         <w:rPr>
           <w:lang w:val="en-GB"/>
         </w:rPr>
+        <w:lastRenderedPageBreak/>
         <w:t xml:space="preserve">Note: The encrypted data being stored or </w:t>
       </w:r>
       <w:r>
@@ -4480,10 +4887,10 @@
           <w:lang w:val="en-GB"/>
         </w:rPr>
         <w:object w:dxaOrig="560" w:dyaOrig="360" w14:anchorId="40AA62C8">
-          <v:shape id="_x0000_i1045" type="#_x0000_t75" style="width:28pt;height:18pt" o:ole="">
+          <v:shape id="_x0000_i1032" type="#_x0000_t75" style="width:28pt;height:18pt" o:ole="">
             <v:imagedata r:id="rId24" o:title=""/>
           </v:shape>
-          <o:OLEObject Type="Embed" ProgID="Equation.KSEE3" ShapeID="_x0000_i1045" DrawAspect="Content" ObjectID="_1785671547" r:id="rId25"/>
+          <o:OLEObject Type="Embed" ProgID="Equation.KSEE3" ShapeID="_x0000_i1032" DrawAspect="Content" ObjectID="_1786096446" r:id="rId25"/>
         </w:object>
       </w:r>
       <w:r>
@@ -4547,10 +4954,10 @@
           <w:lang w:val="en-GB"/>
         </w:rPr>
         <w:object w:dxaOrig="300" w:dyaOrig="360" w14:anchorId="639C73FC">
-          <v:shape id="_x0000_i1046" type="#_x0000_t75" style="width:15pt;height:18pt" o:ole="">
+          <v:shape id="_x0000_i1033" type="#_x0000_t75" style="width:15pt;height:18pt" o:ole="">
             <v:imagedata r:id="rId26" o:title=""/>
           </v:shape>
-          <o:OLEObject Type="Embed" ProgID="Equation.KSEE3" ShapeID="_x0000_i1046" DrawAspect="Content" ObjectID="_1785671548" r:id="rId27"/>
+          <o:OLEObject Type="Embed" ProgID="Equation.KSEE3" ShapeID="_x0000_i1033" DrawAspect="Content" ObjectID="_1786096447" r:id="rId27"/>
         </w:object>
       </w:r>
       <w:r>
@@ -4589,10 +4996,10 @@
           <w:lang w:val="en-GB"/>
         </w:rPr>
         <w:object w:dxaOrig="1040" w:dyaOrig="380" w14:anchorId="041A88E1">
-          <v:shape id="_x0000_i1047" type="#_x0000_t75" style="width:52pt;height:19pt" o:ole="">
+          <v:shape id="_x0000_i1034" type="#_x0000_t75" style="width:52pt;height:19pt" o:ole="">
             <v:imagedata r:id="rId28" o:title=""/>
           </v:shape>
-          <o:OLEObject Type="Embed" ProgID="Equation.KSEE3" ShapeID="_x0000_i1047" DrawAspect="Content" ObjectID="_1785671549" r:id="rId29"/>
+          <o:OLEObject Type="Embed" ProgID="Equation.KSEE3" ShapeID="_x0000_i1034" DrawAspect="Content" ObjectID="_1786096448" r:id="rId29"/>
         </w:object>
       </w:r>
       <w:r>
@@ -4631,10 +5038,10 @@
           <w:lang w:val="en-GB"/>
         </w:rPr>
         <w:object w:dxaOrig="300" w:dyaOrig="360" w14:anchorId="0901DCA9">
-          <v:shape id="_x0000_i1048" type="#_x0000_t75" style="width:15pt;height:18pt" o:ole="">
+          <v:shape id="_x0000_i1035" type="#_x0000_t75" style="width:15pt;height:18pt" o:ole="">
             <v:imagedata r:id="rId26" o:title=""/>
           </v:shape>
-          <o:OLEObject Type="Embed" ProgID="Equation.KSEE3" ShapeID="_x0000_i1048" DrawAspect="Content" ObjectID="_1785671550" r:id="rId30"/>
+          <o:OLEObject Type="Embed" ProgID="Equation.KSEE3" ShapeID="_x0000_i1035" DrawAspect="Content" ObjectID="_1786096449" r:id="rId30"/>
         </w:object>
       </w:r>
       <w:r>
@@ -4931,10 +5338,10 @@
           <w:lang w:val="en-GB"/>
         </w:rPr>
         <w:object w:dxaOrig="1040" w:dyaOrig="380" w14:anchorId="277AE65C">
-          <v:shape id="_x0000_i1050" type="#_x0000_t75" style="width:52pt;height:19pt" o:ole="">
+          <v:shape id="_x0000_i1036" type="#_x0000_t75" style="width:52pt;height:19pt" o:ole="">
             <v:imagedata r:id="rId31" o:title=""/>
           </v:shape>
-          <o:OLEObject Type="Embed" ProgID="Equation.KSEE3" ShapeID="_x0000_i1050" DrawAspect="Content" ObjectID="_1785671551" r:id="rId32"/>
+          <o:OLEObject Type="Embed" ProgID="Equation.KSEE3" ShapeID="_x0000_i1036" DrawAspect="Content" ObjectID="_1786096450" r:id="rId32"/>
         </w:object>
       </w:r>
       <w:r>
@@ -5496,10 +5903,10 @@
           <w:lang w:val="en-GB"/>
         </w:rPr>
         <w:object w:dxaOrig="300" w:dyaOrig="340" w14:anchorId="30E41C48">
-          <v:shape id="_x0000_i1053" type="#_x0000_t75" style="width:15pt;height:17pt" o:ole="">
+          <v:shape id="_x0000_i1037" type="#_x0000_t75" style="width:15pt;height:17pt" o:ole="">
             <v:imagedata r:id="rId33" o:title=""/>
           </v:shape>
-          <o:OLEObject Type="Embed" ProgID="Equation.KSEE3" ShapeID="_x0000_i1053" DrawAspect="Content" ObjectID="_1785671552" r:id="rId34"/>
+          <o:OLEObject Type="Embed" ProgID="Equation.KSEE3" ShapeID="_x0000_i1037" DrawAspect="Content" ObjectID="_1786096451" r:id="rId34"/>
         </w:object>
       </w:r>
       <w:r>
@@ -5733,6 +6140,30 @@
     <w:p>
       <w:pPr>
         <w:pStyle w:val="BodyText"/>
+        <w:rPr>
+          <w:lang w:val="en-IN"/>
+        </w:rPr>
+      </w:pPr>
+      <w:r>
+        <w:rPr>
+          <w:lang w:val="en-IN"/>
+        </w:rPr>
+        <w:t>*</w:t>
+      </w:r>
+      <w:r>
+        <w:t xml:space="preserve"> </w:t>
+      </w:r>
+      <w:r>
+        <w:rPr>
+          <w:lang w:val="en-IN"/>
+        </w:rPr>
+        <w:tab/>
+        <w:t>For encrypting chunks other than first chunks we use modified GUID to make key generated independent.</w:t>
+      </w:r>
+    </w:p>
+    <w:p>
+      <w:pPr>
+        <w:pStyle w:val="BodyText"/>
         <w:ind w:firstLine="0"/>
         <w:rPr>
           <w:lang w:val="en-IN"/>
@@ -5742,7 +6173,44 @@
         <w:rPr>
           <w:lang w:val="en-IN"/>
         </w:rPr>
-        <w:t xml:space="preserve">* For the rest of encrypted video chunks key would be derived from previous key </w:t>
+        <w:t>GUID_{new}=GUID\oplus\left(SHA256\left(K_{prev}\right)\left[:16\right]\right)</w:t>
+      </w:r>
+    </w:p>
+    <w:p>
+      <w:pPr>
+        <w:pStyle w:val="BodyText"/>
+        <w:ind w:firstLine="0"/>
+        <w:rPr>
+          <w:lang w:val="en-IN"/>
+        </w:rPr>
+      </w:pPr>
+    </w:p>
+    <w:p>
+      <w:pPr>
+        <w:pStyle w:val="BodyText"/>
+        <w:ind w:firstLine="0"/>
+        <w:rPr>
+          <w:lang w:val="en-IN"/>
+        </w:rPr>
+      </w:pPr>
+    </w:p>
+    <w:p>
+      <w:pPr>
+        <w:pStyle w:val="BodyText"/>
+        <w:numPr>
+          <w:ilvl w:val="0"/>
+          <w:numId w:val="10"/>
+        </w:numPr>
+        <w:ind w:firstLine="0"/>
+        <w:rPr>
+          <w:lang w:val="en-IN"/>
+        </w:rPr>
+      </w:pPr>
+      <w:r>
+        <w:rPr>
+          <w:lang w:val="en-IN"/>
+        </w:rPr>
+        <w:t xml:space="preserve">For the rest of encrypted video chunks key would be derived from previous key </w:t>
       </w:r>
       <w:r>
         <w:rPr>
@@ -5865,59 +6333,43 @@
             </w:rPr>
             <m:t>=</m:t>
           </m:r>
-          <m:rad>
-            <m:radPr>
-              <m:degHide m:val="1"/>
+          <m:deg>
+            <m:ctrlPr>
+              <w:rPr>
+                <w:rFonts w:ascii="Cambria Math" w:hAnsi="Cambria Math"/>
+                <w:lang w:val="en-IN"/>
+              </w:rPr>
+            </m:ctrlPr>
+          </m:deg>
+          <m:d>
+            <m:dPr>
               <m:ctrlPr>
                 <w:rPr>
                   <w:rFonts w:ascii="Cambria Math" w:hAnsi="Cambria Math"/>
                   <w:lang w:val="en-IN"/>
                 </w:rPr>
               </m:ctrlPr>
-            </m:radPr>
-            <m:deg/>
+            </m:dPr>
             <m:e>
-              <m:d>
-                <m:dPr>
+              <m:sSup>
+                <m:sSupPr>
                   <m:ctrlPr>
                     <w:rPr>
                       <w:rFonts w:ascii="Cambria Math" w:hAnsi="Cambria Math"/>
                       <w:lang w:val="en-IN"/>
                     </w:rPr>
                   </m:ctrlPr>
-                </m:dPr>
+                </m:sSupPr>
                 <m:e>
-                  <m:sSup>
-                    <m:sSupPr>
-                      <m:ctrlPr>
-                        <w:rPr>
-                          <w:rFonts w:ascii="Cambria Math" w:hAnsi="Cambria Math"/>
-                          <w:lang w:val="en-IN"/>
-                        </w:rPr>
-                      </m:ctrlPr>
-                    </m:sSupPr>
-                    <m:e>
-                      <m:r>
-                        <w:rPr>
-                          <w:rFonts w:ascii="Cambria Math" w:hAnsi="Cambria Math"/>
-                          <w:lang w:val="en-IN"/>
-                        </w:rPr>
-                        <m:t>x</m:t>
-                      </m:r>
-                    </m:e>
-                    <m:sup>
-                      <m:r>
-                        <m:rPr>
-                          <m:sty m:val="p"/>
-                        </m:rPr>
-                        <w:rPr>
-                          <w:rFonts w:ascii="Cambria Math" w:hAnsi="Cambria Math"/>
-                          <w:lang w:val="en-IN"/>
-                        </w:rPr>
-                        <m:t>3</m:t>
-                      </m:r>
-                    </m:sup>
-                  </m:sSup>
+                  <m:r>
+                    <w:rPr>
+                      <w:rFonts w:ascii="Cambria Math" w:hAnsi="Cambria Math"/>
+                      <w:lang w:val="en-IN"/>
+                    </w:rPr>
+                    <m:t>x</m:t>
+                  </m:r>
+                </m:e>
+                <m:sup>
                   <m:r>
                     <m:rPr>
                       <m:sty m:val="p"/>
@@ -5926,36 +6378,140 @@
                       <w:rFonts w:ascii="Cambria Math" w:hAnsi="Cambria Math"/>
                       <w:lang w:val="en-IN"/>
                     </w:rPr>
-                    <m:t>+</m:t>
+                    <m:t>3</m:t>
                   </m:r>
-                  <m:sSub>
-                    <m:sSubPr>
-                      <m:ctrlPr>
-                        <w:rPr>
-                          <w:rFonts w:ascii="Cambria Math" w:hAnsi="Cambria Math"/>
-                          <w:lang w:val="en-IN"/>
-                        </w:rPr>
-                      </m:ctrlPr>
-                    </m:sSubPr>
-                    <m:e>
-                      <m:r>
-                        <w:rPr>
-                          <w:rFonts w:ascii="Cambria Math" w:hAnsi="Cambria Math"/>
-                          <w:lang w:val="en-IN"/>
-                        </w:rPr>
-                        <m:t>K</m:t>
-                      </m:r>
-                    </m:e>
-                    <m:sub>
-                      <m:r>
-                        <w:rPr>
-                          <w:rFonts w:ascii="Cambria Math" w:hAnsi="Cambria Math"/>
-                          <w:lang w:val="en-IN"/>
-                        </w:rPr>
-                        <m:t>Prev</m:t>
-                      </m:r>
-                    </m:sub>
-                  </m:sSub>
+                </m:sup>
+              </m:sSup>
+              <m:r>
+                <m:rPr>
+                  <m:sty m:val="p"/>
+                </m:rPr>
+                <w:rPr>
+                  <w:rFonts w:ascii="Cambria Math" w:hAnsi="Cambria Math"/>
+                  <w:lang w:val="en-IN"/>
+                </w:rPr>
+                <m:t>+</m:t>
+              </m:r>
+              <m:sSub>
+                <m:sSubPr>
+                  <m:ctrlPr>
+                    <w:rPr>
+                      <w:rFonts w:ascii="Cambria Math" w:hAnsi="Cambria Math"/>
+                      <w:lang w:val="en-IN"/>
+                    </w:rPr>
+                  </m:ctrlPr>
+                </m:sSubPr>
+                <m:e>
+                  <m:r>
+                    <w:rPr>
+                      <w:rFonts w:ascii="Cambria Math" w:hAnsi="Cambria Math"/>
+                      <w:lang w:val="en-IN"/>
+                    </w:rPr>
+                    <m:t>K</m:t>
+                  </m:r>
+                </m:e>
+                <m:sub>
+                  <m:r>
+                    <w:rPr>
+                      <w:rFonts w:ascii="Cambria Math" w:hAnsi="Cambria Math"/>
+                      <w:lang w:val="en-IN"/>
+                    </w:rPr>
+                    <m:t>Prev</m:t>
+                  </m:r>
+                </m:sub>
+              </m:sSub>
+              <m:r>
+                <m:rPr>
+                  <m:sty m:val="p"/>
+                </m:rPr>
+                <w:rPr>
+                  <w:rFonts w:ascii="Cambria Math" w:hAnsi="Cambria Math"/>
+                  <w:lang w:val="en-IN"/>
+                </w:rPr>
+                <m:t>*</m:t>
+              </m:r>
+              <m:r>
+                <w:rPr>
+                  <w:rFonts w:ascii="Cambria Math" w:hAnsi="Cambria Math"/>
+                  <w:lang w:val="en-IN"/>
+                </w:rPr>
+                <m:t>x</m:t>
+              </m:r>
+              <m:r>
+                <m:rPr>
+                  <m:sty m:val="p"/>
+                </m:rPr>
+                <w:rPr>
+                  <w:rFonts w:ascii="Cambria Math" w:hAnsi="Cambria Math"/>
+                  <w:lang w:val="en-IN"/>
+                </w:rPr>
+                <m:t>+</m:t>
+              </m:r>
+              <m:r>
+                <w:rPr>
+                  <w:rFonts w:ascii="Cambria Math" w:hAnsi="Cambria Math"/>
+                  <w:lang w:val="en-IN"/>
+                </w:rPr>
+                <m:t>GUI</m:t>
+              </m:r>
+              <m:sSub>
+                <m:sSubPr>
+                  <m:ctrlPr>
+                    <w:rPr>
+                      <w:rFonts w:ascii="Cambria Math" w:hAnsi="Cambria Math"/>
+                      <w:i/>
+                      <w:lang w:val="en-IN"/>
+                    </w:rPr>
+                  </m:ctrlPr>
+                </m:sSubPr>
+                <m:e>
+                  <m:r>
+                    <w:rPr>
+                      <w:rFonts w:ascii="Cambria Math" w:hAnsi="Cambria Math"/>
+                      <w:lang w:val="en-IN"/>
+                    </w:rPr>
+                    <m:t>D</m:t>
+                  </m:r>
+                </m:e>
+                <m:sub>
+                  <m:r>
+                    <w:rPr>
+                      <w:rFonts w:ascii="Cambria Math" w:hAnsi="Cambria Math"/>
+                      <w:lang w:val="en-IN"/>
+                    </w:rPr>
+                    <m:t>new</m:t>
+                  </m:r>
+                </m:sub>
+              </m:sSub>
+            </m:e>
+          </m:d>
+          <m:r>
+            <w:rPr>
+              <w:rFonts w:ascii="Cambria Math" w:hAnsi="Cambria Math"/>
+              <w:lang w:val="en-IN"/>
+            </w:rPr>
+            <m:t>mod</m:t>
+          </m:r>
+          <m:d>
+            <m:dPr>
+              <m:ctrlPr>
+                <w:rPr>
+                  <w:rFonts w:ascii="Cambria Math" w:hAnsi="Cambria Math"/>
+                  <w:lang w:val="en-IN"/>
+                </w:rPr>
+              </m:ctrlPr>
+            </m:dPr>
+            <m:e>
+              <m:sSup>
+                <m:sSupPr>
+                  <m:ctrlPr>
+                    <w:rPr>
+                      <w:rFonts w:ascii="Cambria Math" w:hAnsi="Cambria Math"/>
+                      <w:lang w:val="en-IN"/>
+                    </w:rPr>
+                  </m:ctrlPr>
+                </m:sSupPr>
+                <m:e>
                   <m:r>
                     <m:rPr>
                       <m:sty m:val="p"/>
@@ -5964,15 +6520,10 @@
                       <w:rFonts w:ascii="Cambria Math" w:hAnsi="Cambria Math"/>
                       <w:lang w:val="en-IN"/>
                     </w:rPr>
-                    <m:t>*</m:t>
+                    <m:t>2</m:t>
                   </m:r>
-                  <m:r>
-                    <w:rPr>
-                      <w:rFonts w:ascii="Cambria Math" w:hAnsi="Cambria Math"/>
-                      <w:lang w:val="en-IN"/>
-                    </w:rPr>
-                    <m:t>x</m:t>
-                  </m:r>
+                </m:e>
+                <m:sup>
                   <m:r>
                     <m:rPr>
                       <m:sty m:val="p"/>
@@ -5981,74 +6532,34 @@
                       <w:rFonts w:ascii="Cambria Math" w:hAnsi="Cambria Math"/>
                       <w:lang w:val="en-IN"/>
                     </w:rPr>
-                    <m:t>+</m:t>
+                    <m:t>256</m:t>
                   </m:r>
-                  <m:r>
-                    <w:rPr>
-                      <w:rFonts w:ascii="Cambria Math" w:hAnsi="Cambria Math"/>
-                      <w:lang w:val="en-IN"/>
-                    </w:rPr>
-                    <m:t>GUID</m:t>
-                  </m:r>
-                </m:e>
-              </m:d>
-              <m:r>
-                <w:rPr>
-                  <w:rFonts w:ascii="Cambria Math" w:hAnsi="Cambria Math"/>
-                  <w:lang w:val="en-IN"/>
-                </w:rPr>
-                <m:t>mod</m:t>
-              </m:r>
-              <m:d>
-                <m:dPr>
-                  <m:ctrlPr>
-                    <w:rPr>
-                      <w:rFonts w:ascii="Cambria Math" w:hAnsi="Cambria Math"/>
-                      <w:lang w:val="en-IN"/>
-                    </w:rPr>
-                  </m:ctrlPr>
-                </m:dPr>
-                <m:e>
-                  <m:sSup>
-                    <m:sSupPr>
-                      <m:ctrlPr>
-                        <w:rPr>
-                          <w:rFonts w:ascii="Cambria Math" w:hAnsi="Cambria Math"/>
-                          <w:lang w:val="en-IN"/>
-                        </w:rPr>
-                      </m:ctrlPr>
-                    </m:sSupPr>
-                    <m:e>
-                      <m:r>
-                        <m:rPr>
-                          <m:sty m:val="p"/>
-                        </m:rPr>
-                        <w:rPr>
-                          <w:rFonts w:ascii="Cambria Math" w:hAnsi="Cambria Math"/>
-                          <w:lang w:val="en-IN"/>
-                        </w:rPr>
-                        <m:t>2</m:t>
-                      </m:r>
-                    </m:e>
-                    <m:sup>
-                      <m:r>
-                        <m:rPr>
-                          <m:sty m:val="p"/>
-                        </m:rPr>
-                        <w:rPr>
-                          <w:rFonts w:ascii="Cambria Math" w:hAnsi="Cambria Math"/>
-                          <w:lang w:val="en-IN"/>
-                        </w:rPr>
-                        <m:t>256</m:t>
-                      </m:r>
-                    </m:sup>
-                  </m:sSup>
-                </m:e>
-              </m:d>
+                </m:sup>
+              </m:sSup>
             </m:e>
-          </m:rad>
+          </m:d>
         </m:oMath>
       </m:oMathPara>
+    </w:p>
+    <w:p>
+      <w:pPr>
+        <w:pStyle w:val="equation"/>
+        <w:rPr>
+          <w:rFonts w:ascii="Times New Roman" w:hAnsi="Times New Roman" w:cs="Times New Roman"/>
+          <w:lang w:val="en-IN"/>
+        </w:rPr>
+      </w:pPr>
+      <w:bookmarkStart w:id="1" w:name="_GoBack"/>
+      <w:bookmarkEnd w:id="1"/>
+    </w:p>
+    <w:p>
+      <w:pPr>
+        <w:pStyle w:val="equation"/>
+        <w:rPr>
+          <w:rFonts w:ascii="Times New Roman" w:hAnsi="Times New Roman" w:cs="Times New Roman"/>
+          <w:lang w:val="en-IN"/>
+        </w:rPr>
+      </w:pPr>
     </w:p>
     <w:p>
       <w:pPr>
@@ -6074,10 +6585,10 @@
           <w:lang w:val="en-GB"/>
         </w:rPr>
         <w:object w:dxaOrig="279" w:dyaOrig="360" w14:anchorId="3A1DCD39">
-          <v:shape id="_x0000_i1056" type="#_x0000_t75" style="width:14pt;height:18pt" o:ole="">
+          <v:shape id="_x0000_i1038" type="#_x0000_t75" style="width:14pt;height:18pt" o:ole="">
             <v:imagedata r:id="rId20" o:title=""/>
           </v:shape>
-          <o:OLEObject Type="Embed" ProgID="Equation.KSEE3" ShapeID="_x0000_i1056" DrawAspect="Content" ObjectID="_1785671553" r:id="rId35"/>
+          <o:OLEObject Type="Embed" ProgID="Equation.KSEE3" ShapeID="_x0000_i1038" DrawAspect="Content" ObjectID="_1786096452" r:id="rId35"/>
         </w:object>
       </w:r>
       <w:r>
@@ -6092,10 +6603,10 @@
           <w:lang w:val="en-GB"/>
         </w:rPr>
         <w:object w:dxaOrig="300" w:dyaOrig="360" w14:anchorId="2456E018">
-          <v:shape id="_x0000_i1057" type="#_x0000_t75" style="width:15pt;height:18pt" o:ole="">
+          <v:shape id="_x0000_i1039" type="#_x0000_t75" style="width:15pt;height:18pt" o:ole="">
             <v:imagedata r:id="rId18" o:title=""/>
           </v:shape>
-          <o:OLEObject Type="Embed" ProgID="Equation.KSEE3" ShapeID="_x0000_i1057" DrawAspect="Content" ObjectID="_1785671554" r:id="rId36"/>
+          <o:OLEObject Type="Embed" ProgID="Equation.KSEE3" ShapeID="_x0000_i1039" DrawAspect="Content" ObjectID="_1786096453" r:id="rId36"/>
         </w:object>
       </w:r>
       <w:r>
@@ -6286,10 +6797,10 @@
           <w:lang w:val="en-GB"/>
         </w:rPr>
         <w:object w:dxaOrig="279" w:dyaOrig="360" w14:anchorId="33DFD123">
-          <v:shape id="_x0000_i1059" type="#_x0000_t75" style="width:14pt;height:18pt" o:ole="">
+          <v:shape id="_x0000_i1040" type="#_x0000_t75" style="width:14pt;height:18pt" o:ole="">
             <v:imagedata r:id="rId37" o:title=""/>
           </v:shape>
-          <o:OLEObject Type="Embed" ProgID="Equation.KSEE3" ShapeID="_x0000_i1059" DrawAspect="Content" ObjectID="_1785671555" r:id="rId38"/>
+          <o:OLEObject Type="Embed" ProgID="Equation.KSEE3" ShapeID="_x0000_i1040" DrawAspect="Content" ObjectID="_1786096454" r:id="rId38"/>
         </w:object>
       </w:r>
       <w:r>
@@ -6409,19 +6920,7 @@
         <w:rPr>
           <w:lang w:val="en-GB"/>
         </w:rPr>
-        <w:t xml:space="preserve">Pseudocode for </w:t>
-      </w:r>
-      <w:r>
-        <w:rPr>
-          <w:lang w:val="en-GB"/>
-        </w:rPr>
-        <w:t>Decryption</w:t>
-      </w:r>
-      <w:r>
-        <w:rPr>
-          <w:lang w:val="en-GB"/>
-        </w:rPr>
-        <w:t xml:space="preserve"> Process using DVEA algorithm</w:t>
+        <w:t>Pseudocode for Decryption Process using DVEA algorithm</w:t>
       </w:r>
     </w:p>
     <w:tbl>
@@ -7018,8 +7517,6 @@
           <w:lang w:val="en-GB"/>
         </w:rPr>
       </w:pPr>
-      <w:bookmarkStart w:id="0" w:name="_GoBack"/>
-      <w:bookmarkEnd w:id="0"/>
       <w:r>
         <w:rPr>
           <w:lang w:val="en-GB"/>
@@ -7191,7 +7688,14 @@
         <w:rPr>
           <w:lang w:val="en-GB"/>
         </w:rPr>
-        <w:t xml:space="preserve"> securely. This module manages the storage and retrieval of encrypted data, ensuring data integrity and confidentiality. Additionally, it handles the secure transmission of data, ensuring that the encrypted chunks and keys can be efficiently transmitted over potentially insecure channels.</w:t>
+        <w:t xml:space="preserve"> securely. This module manages the storage and retrieval of encrypted data, ensuring data integrity and confidentiality. Additionally, it handles the secure transmission of data, </w:t>
+      </w:r>
+      <w:r>
+        <w:rPr>
+          <w:lang w:val="en-GB"/>
+        </w:rPr>
+        <w:lastRenderedPageBreak/>
+        <w:t>ensuring that the encrypted chunks and keys can be efficiently transmitted over potentially insecure channels.</w:t>
       </w:r>
     </w:p>
     <w:p>
@@ -7832,6 +8336,7 @@
         <w:rPr>
           <w:noProof/>
         </w:rPr>
+        <w:lastRenderedPageBreak/>
         <w:drawing>
           <wp:inline distT="0" distB="0" distL="0" distR="0" wp14:anchorId="499CBE99" wp14:editId="1D48CA34">
             <wp:extent cx="3086100" cy="1447800"/>
@@ -8063,6 +8568,7 @@
       </w:pPr>
       <w:r>
         <w:rPr>
+          <w:noProof/>
           <w:lang w:val="en-IN"/>
         </w:rPr>
         <w:drawing>
@@ -8153,7 +8659,13 @@
         <w:rPr>
           <w:lang w:val="en-IN"/>
         </w:rPr>
-        <w:t>This research presents a sophisticated and highly secure method for video encryption and decryption, designed to protect sensitive content while maintaining efficiency. The developed system leverages advanced cryptographic techniques, including dynamic key generation and chunk-wise encryption, to ensure that video data remains secure throughout the transmission and storage processes. By employing these innovative methods, the proposed system not only enhances the security of video files but also optimizes processing times, making it suitable for real-time applications.</w:t>
+        <w:t xml:space="preserve">This research presents a sophisticated and highly secure method for video encryption and decryption, designed to protect sensitive content while maintaining efficiency. The developed system leverages advanced cryptographic techniques, including dynamic key generation and chunk-wise encryption, to ensure that video data remains secure throughout the transmission and storage processes. By employing these innovative methods, the proposed system not </w:t>
+      </w:r>
+      <w:r>
+        <w:rPr>
+          <w:lang w:val="en-IN"/>
+        </w:rPr>
+        <w:t>only enhances the security of video files but also optimizes processing times, making it suitable for real-time applications.</w:t>
       </w:r>
     </w:p>
     <w:p>
@@ -8230,6 +8742,48 @@
         <w:rPr>
           <w:lang w:val="en-GB"/>
         </w:rPr>
+        <w:t xml:space="preserve">Y. </w:t>
+      </w:r>
+      <w:proofErr w:type="spellStart"/>
+      <w:r>
+        <w:rPr>
+          <w:lang w:val="en-GB"/>
+        </w:rPr>
+        <w:t>Fouzar</w:t>
+      </w:r>
+      <w:proofErr w:type="spellEnd"/>
+      <w:r>
+        <w:rPr>
+          <w:lang w:val="en-GB"/>
+        </w:rPr>
+        <w:t xml:space="preserve">, A. </w:t>
+      </w:r>
+      <w:proofErr w:type="spellStart"/>
+      <w:r>
+        <w:rPr>
+          <w:lang w:val="en-GB"/>
+        </w:rPr>
+        <w:t>Lakhssassi</w:t>
+      </w:r>
+      <w:proofErr w:type="spellEnd"/>
+      <w:r>
+        <w:rPr>
+          <w:lang w:val="en-GB"/>
+        </w:rPr>
+        <w:t xml:space="preserve"> and M. Ramakrishna, "A Novel Hybrid Multikey Cryptography Technique for Video Communication," in IEEE Access, vol. 11, pp. 15693-15700, 2023, doi: 10.1109/ACCESS.2023.3242616.</w:t>
+      </w:r>
+    </w:p>
+    <w:p>
+      <w:pPr>
+        <w:pStyle w:val="references"/>
+        <w:rPr>
+          <w:lang w:val="en-GB"/>
+        </w:rPr>
+      </w:pPr>
+      <w:r>
+        <w:rPr>
+          <w:lang w:val="en-GB"/>
+        </w:rPr>
         <w:t>M. Iavich, S. Gnatyuk, E. Jintcharadze, Y. Polishchuk and R. Odarchenko, "Hybrid Encryption Model of AES and ElGamal Cryptosystems for Flight Control Systems," 2018 IEEE 5th International Conference on Methods and Systems of Navigation and Motion Control (MSNMC), Kiev, Ukraine, 2018, pp. 229-233, doi: 10.1109/MSNMC.2018.8576289.</w:t>
       </w:r>
     </w:p>
@@ -8380,6 +8934,7 @@
         <w:rPr>
           <w:lang w:val="en-GB"/>
         </w:rPr>
+        <w:lastRenderedPageBreak/>
         <w:t>B. Jiang, Q. He, P. Liu, S. Maharjan and Y. Zhang, "Blockchain Empowered Secure Video Sharing With Access Control for Vehicular Edge Computing," in IEEE Transactions on Intelligent Transportation Systems, vol. 24, no. 9, pp. 9041-9054, Sept. 2023, doi: 10.1109/TITS.2023.3269058.</w:t>
       </w:r>
     </w:p>
@@ -8429,7 +8984,7 @@
         <w:rPr>
           <w:lang w:val="en-GB"/>
         </w:rPr>
-        <w:t>A. Al-Hyari, C. Obimbo, M. M. Abu-Faraj and I. Al-Taharwa, "Generating Powerful Encryption Keys for Image Cryptography With Chaotic Maps by Incorporating Collatz Conjecture," in IEEE Access, vol. 12, pp. 4825-4844, 2024, doi: 10.1109/ACCESS.2024.3349470</w:t>
+        <w:t>A. Al-Hyari, C. Obimbo, M. M. Abu-Faraj and I. Al-Taharwa, "Generating Powerful Encryption Keys for Image Cryptography With Chaotic Maps by Incorporating Collatz Conjecture," in IEEE Access, vol. 12, pp. 4825-4844, 2024, doi: 10.1109/ACCESS.2024.33494</w:t>
       </w:r>
     </w:p>
     <w:p>
@@ -8560,6 +9115,7 @@
         <w:strike w:val="0"/>
         <w:dstrike w:val="0"/>
         <w:vanish w:val="0"/>
+        <w:color w:val="000000"/>
         <w:sz w:val="16"/>
         <w:szCs w:val="16"/>
         <w:vertAlign w:val="superscript"/>
@@ -8571,11 +9127,6 @@
           <w14:prstDash w14:val="solid"/>
           <w14:bevel/>
         </w14:textOutline>
-        <w14:textFill>
-          <w14:solidFill>
-            <w14:srgbClr w14:val="000000"/>
-          </w14:solidFill>
-        </w14:textFill>
       </w:rPr>
     </w:lvl>
     <w:lvl w:ilvl="1">
@@ -9825,6 +10376,7 @@
   <w:style w:type="character" w:default="1" w:styleId="DefaultParagraphFont">
     <w:name w:val="Default Paragraph Font"/>
     <w:uiPriority w:val="1"/>
+    <w:semiHidden/>
     <w:unhideWhenUsed/>
   </w:style>
   <w:style w:type="table" w:default="1" w:styleId="TableNormal">
@@ -10243,6 +10795,36 @@
       <w:color w:val="808080"/>
     </w:rPr>
   </w:style>
+  <w:style w:type="character" w:customStyle="1" w:styleId="mord">
+    <w:name w:val="mord"/>
+    <w:basedOn w:val="DefaultParagraphFont"/>
+    <w:rsid w:val="00F65B89"/>
+  </w:style>
+  <w:style w:type="character" w:customStyle="1" w:styleId="mrel">
+    <w:name w:val="mrel"/>
+    <w:basedOn w:val="DefaultParagraphFont"/>
+    <w:rsid w:val="00F65B89"/>
+  </w:style>
+  <w:style w:type="character" w:customStyle="1" w:styleId="mbin">
+    <w:name w:val="mbin"/>
+    <w:basedOn w:val="DefaultParagraphFont"/>
+    <w:rsid w:val="00F65B89"/>
+  </w:style>
+  <w:style w:type="character" w:customStyle="1" w:styleId="vlist-s">
+    <w:name w:val="vlist-s"/>
+    <w:basedOn w:val="DefaultParagraphFont"/>
+    <w:rsid w:val="00F65B89"/>
+  </w:style>
+  <w:style w:type="character" w:styleId="Emphasis">
+    <w:name w:val="Emphasis"/>
+    <w:basedOn w:val="DefaultParagraphFont"/>
+    <w:qFormat/>
+    <w:rsid w:val="000C3DA4"/>
+    <w:rPr>
+      <w:i/>
+      <w:iCs/>
+    </w:rPr>
+  </w:style>
 </w:styles>
 </file>
 

</xml_diff>